<commit_message>
update README, and refine project structure
</commit_message>
<xml_diff>
--- a/软B结题报告V1.docx
+++ b/软B结题报告V1.docx
@@ -18,9 +18,6 @@
       <w:pPr>
         <w:adjustRightInd w:val="0"/>
         <w:snapToGrid w:val="0"/>
-        <w:rPr>
-          <w:rFonts w:hint="eastAsia"/>
-        </w:rPr>
       </w:pPr>
     </w:p>
     <w:p>
@@ -49,9 +46,6 @@
         <w:adjustRightInd w:val="0"/>
         <w:snapToGrid w:val="0"/>
         <w:jc w:val="center"/>
-        <w:rPr>
-          <w:rFonts w:hint="eastAsia"/>
-        </w:rPr>
       </w:pPr>
     </w:p>
     <w:p>
@@ -59,9 +53,6 @@
         <w:adjustRightInd w:val="0"/>
         <w:snapToGrid w:val="0"/>
         <w:jc w:val="center"/>
-        <w:rPr>
-          <w:rFonts w:hint="eastAsia"/>
-        </w:rPr>
       </w:pPr>
       <w:r>
         <w:rPr>
@@ -77,9 +68,6 @@
         <w:adjustRightInd w:val="0"/>
         <w:snapToGrid w:val="0"/>
         <w:jc w:val="center"/>
-        <w:rPr>
-          <w:rFonts w:hint="eastAsia"/>
-        </w:rPr>
       </w:pPr>
       <w:r>
         <w:rPr>
@@ -98,7 +86,7 @@
         <w:spacing w:line="300" w:lineRule="auto"/>
         <w:jc w:val="center"/>
         <w:rPr>
-          <w:rFonts w:ascii="宋体" w:hAnsi="宋体" w:hint="eastAsia"/>
+          <w:rFonts w:ascii="宋体" w:hAnsi="宋体"/>
           <w:b/>
           <w:sz w:val="44"/>
           <w:szCs w:val="44"/>
@@ -110,50 +98,46 @@
         <w:adjustRightInd w:val="0"/>
         <w:snapToGrid w:val="0"/>
         <w:jc w:val="center"/>
+        <w:rPr>
+          <w:rFonts w:ascii="宋体" w:hAnsi="宋体"/>
+          <w:b/>
+          <w:sz w:val="36"/>
+          <w:szCs w:val="36"/>
+        </w:rPr>
+      </w:pPr>
+      <w:r>
         <w:rPr>
           <w:rFonts w:ascii="宋体" w:hAnsi="宋体" w:hint="eastAsia"/>
           <w:b/>
           <w:sz w:val="36"/>
           <w:szCs w:val="36"/>
         </w:rPr>
-      </w:pPr>
-      <w:r>
-        <w:rPr>
-          <w:rFonts w:ascii="宋体" w:hAnsi="宋体" w:hint="eastAsia"/>
+        <w:t>谭家骐，王睿，张玉河，黄炳伦，姚睿哲</w:t>
+      </w:r>
+    </w:p>
+    <w:p>
+      <w:pPr>
+        <w:adjustRightInd w:val="0"/>
+        <w:snapToGrid w:val="0"/>
+        <w:spacing w:line="300" w:lineRule="auto"/>
+        <w:rPr>
+          <w:rFonts w:eastAsia="黑体"/>
           <w:b/>
           <w:sz w:val="36"/>
           <w:szCs w:val="36"/>
         </w:rPr>
-        <w:t>谭家骐，王睿，张玉河，黄炳伦，姚睿哲</w:t>
-      </w:r>
+      </w:pPr>
     </w:p>
     <w:p>
       <w:pPr>
         <w:adjustRightInd w:val="0"/>
         <w:snapToGrid w:val="0"/>
-        <w:spacing w:line="300" w:lineRule="auto"/>
-        <w:rPr>
-          <w:rFonts w:eastAsia="黑体" w:hint="eastAsia"/>
-          <w:b/>
-          <w:sz w:val="36"/>
-          <w:szCs w:val="36"/>
-        </w:rPr>
-      </w:pPr>
-    </w:p>
-    <w:p>
-      <w:pPr>
-        <w:adjustRightInd w:val="0"/>
-        <w:snapToGrid w:val="0"/>
-        <w:rPr>
-          <w:rFonts w:hint="eastAsia"/>
-        </w:rPr>
       </w:pPr>
     </w:p>
     <w:tbl>
       <w:tblPr>
         <w:tblW w:w="0" w:type="auto"/>
         <w:jc w:val="center"/>
-        <w:tblInd w:w="0" w:type="dxa"/>
         <w:tblLayout w:type="fixed"/>
         <w:tblCellMar>
           <w:left w:w="0" w:type="dxa"/>
@@ -186,7 +170,7 @@
               <w:spacing w:line="360" w:lineRule="auto"/>
               <w:jc w:val="distribute"/>
               <w:rPr>
-                <w:rFonts w:ascii="黑体" w:eastAsia="黑体" w:hint="eastAsia"/>
+                <w:rFonts w:ascii="黑体" w:eastAsia="黑体"/>
                 <w:sz w:val="28"/>
               </w:rPr>
             </w:pPr>
@@ -209,7 +193,7 @@
               <w:adjustRightInd w:val="0"/>
               <w:spacing w:line="360" w:lineRule="auto"/>
               <w:rPr>
-                <w:rFonts w:ascii="宋体" w:hint="eastAsia"/>
+                <w:rFonts w:ascii="宋体"/>
                 <w:sz w:val="28"/>
               </w:rPr>
             </w:pPr>
@@ -231,7 +215,7 @@
               <w:adjustRightInd w:val="0"/>
               <w:spacing w:line="360" w:lineRule="auto"/>
               <w:rPr>
-                <w:rFonts w:ascii="宋体" w:hint="eastAsia"/>
+                <w:rFonts w:ascii="宋体"/>
                 <w:sz w:val="28"/>
               </w:rPr>
             </w:pPr>
@@ -265,7 +249,7 @@
               <w:spacing w:line="360" w:lineRule="auto"/>
               <w:jc w:val="distribute"/>
               <w:rPr>
-                <w:rFonts w:ascii="黑体" w:eastAsia="黑体" w:hint="eastAsia"/>
+                <w:rFonts w:ascii="黑体" w:eastAsia="黑体"/>
                 <w:sz w:val="28"/>
               </w:rPr>
             </w:pPr>
@@ -288,7 +272,7 @@
               <w:adjustRightInd w:val="0"/>
               <w:spacing w:line="360" w:lineRule="auto"/>
               <w:rPr>
-                <w:rFonts w:ascii="宋体" w:hint="eastAsia"/>
+                <w:rFonts w:ascii="宋体"/>
                 <w:sz w:val="28"/>
               </w:rPr>
             </w:pPr>
@@ -310,7 +294,7 @@
               <w:adjustRightInd w:val="0"/>
               <w:spacing w:line="360" w:lineRule="auto"/>
               <w:rPr>
-                <w:rFonts w:ascii="宋体" w:hint="eastAsia"/>
+                <w:rFonts w:ascii="宋体"/>
                 <w:sz w:val="28"/>
               </w:rPr>
             </w:pPr>
@@ -329,36 +313,24 @@
       <w:pPr>
         <w:adjustRightInd w:val="0"/>
         <w:snapToGrid w:val="0"/>
-        <w:rPr>
-          <w:rFonts w:hint="eastAsia"/>
-        </w:rPr>
       </w:pPr>
     </w:p>
     <w:p>
       <w:pPr>
         <w:adjustRightInd w:val="0"/>
         <w:snapToGrid w:val="0"/>
-        <w:rPr>
-          <w:rFonts w:hint="eastAsia"/>
-        </w:rPr>
       </w:pPr>
     </w:p>
     <w:p>
       <w:pPr>
         <w:adjustRightInd w:val="0"/>
         <w:snapToGrid w:val="0"/>
-        <w:rPr>
-          <w:rFonts w:hint="eastAsia"/>
-        </w:rPr>
       </w:pPr>
     </w:p>
     <w:p>
       <w:pPr>
         <w:adjustRightInd w:val="0"/>
         <w:snapToGrid w:val="0"/>
-        <w:rPr>
-          <w:rFonts w:hint="eastAsia"/>
-        </w:rPr>
       </w:pPr>
     </w:p>
     <w:p>
@@ -366,9 +338,6 @@
         <w:adjustRightInd w:val="0"/>
         <w:snapToGrid w:val="0"/>
         <w:jc w:val="center"/>
-        <w:rPr>
-          <w:rFonts w:hint="eastAsia"/>
-        </w:rPr>
       </w:pPr>
     </w:p>
     <w:p>
@@ -377,9 +346,6 @@
         <w:snapToGrid w:val="0"/>
         <w:spacing w:line="324" w:lineRule="auto"/>
         <w:jc w:val="center"/>
-        <w:rPr>
-          <w:rFonts w:hint="eastAsia"/>
-        </w:rPr>
       </w:pPr>
       <w:r>
         <w:rPr>
@@ -462,9 +428,6 @@
       <w:pPr>
         <w:pStyle w:val="1"/>
         <w:spacing w:before="391" w:after="312" w:line="300" w:lineRule="auto"/>
-        <w:rPr>
-          <w:rFonts w:hint="eastAsia"/>
-        </w:rPr>
       </w:pPr>
       <w:r>
         <w:rPr>
@@ -580,14 +543,12 @@
           <w:smallCaps w:val="0"/>
           <w:sz w:val="21"/>
           <w:szCs w:val="24"/>
-          <w:lang w:eastAsia="zh-CN"/>
         </w:rPr>
       </w:pPr>
       <w:hyperlink w:anchor="_Toc280797188" w:history="1">
         <w:r>
           <w:rPr>
             <w:rStyle w:val="af1"/>
-            <w:lang w:eastAsia="zh-CN"/>
           </w:rPr>
           <w:t xml:space="preserve">1.1 </w:t>
         </w:r>
@@ -602,44 +563,25 @@
           <w:rPr>
             <w:rStyle w:val="af1"/>
             <w:rFonts w:ascii="宋体" w:eastAsia="宋体" w:hAnsi="宋体" w:cs="宋体" w:hint="eastAsia"/>
-            <w:lang w:eastAsia="zh-CN"/>
           </w:rPr>
           <w:t>课题背景</w:t>
         </w:r>
         <w:r>
-          <w:rPr>
-            <w:lang w:eastAsia="zh-CN"/>
-          </w:rPr>
           <w:tab/>
         </w:r>
         <w:r>
-          <w:rPr>
-            <w:lang w:eastAsia="zh-CN"/>
-          </w:rPr>
           <w:fldChar w:fldCharType="begin"/>
         </w:r>
         <w:r>
-          <w:rPr>
-            <w:lang w:eastAsia="zh-CN"/>
-          </w:rPr>
           <w:instrText xml:space="preserve"> PAGEREF _Toc280797188 \h </w:instrText>
         </w:r>
         <w:r>
-          <w:rPr>
-            <w:lang w:eastAsia="zh-CN"/>
-          </w:rPr>
           <w:fldChar w:fldCharType="separate"/>
         </w:r>
         <w:r>
-          <w:rPr>
-            <w:lang w:eastAsia="zh-CN"/>
-          </w:rPr>
           <w:t>1</w:t>
         </w:r>
         <w:r>
-          <w:rPr>
-            <w:lang w:eastAsia="zh-CN"/>
-          </w:rPr>
           <w:fldChar w:fldCharType="end"/>
         </w:r>
       </w:hyperlink>
@@ -657,14 +599,12 @@
           <w:smallCaps w:val="0"/>
           <w:sz w:val="21"/>
           <w:szCs w:val="24"/>
-          <w:lang w:eastAsia="zh-CN"/>
         </w:rPr>
       </w:pPr>
       <w:hyperlink w:anchor="_Toc280797189" w:history="1">
         <w:r>
           <w:rPr>
             <w:rStyle w:val="af1"/>
-            <w:lang w:eastAsia="zh-CN"/>
           </w:rPr>
           <w:t xml:space="preserve">1.2 </w:t>
         </w:r>
@@ -679,44 +619,25 @@
           <w:rPr>
             <w:rStyle w:val="af1"/>
             <w:rFonts w:ascii="宋体" w:eastAsia="宋体" w:hAnsi="宋体" w:cs="宋体" w:hint="eastAsia"/>
-            <w:lang w:eastAsia="zh-CN"/>
           </w:rPr>
           <w:t>研究的目的和意义</w:t>
         </w:r>
         <w:r>
-          <w:rPr>
-            <w:lang w:eastAsia="zh-CN"/>
-          </w:rPr>
           <w:tab/>
         </w:r>
         <w:r>
-          <w:rPr>
-            <w:lang w:eastAsia="zh-CN"/>
-          </w:rPr>
           <w:fldChar w:fldCharType="begin"/>
         </w:r>
         <w:r>
-          <w:rPr>
-            <w:lang w:eastAsia="zh-CN"/>
-          </w:rPr>
           <w:instrText xml:space="preserve"> PAGEREF _Toc280797189 \h </w:instrText>
         </w:r>
         <w:r>
-          <w:rPr>
-            <w:lang w:eastAsia="zh-CN"/>
-          </w:rPr>
           <w:fldChar w:fldCharType="separate"/>
         </w:r>
         <w:r>
-          <w:rPr>
-            <w:lang w:eastAsia="zh-CN"/>
-          </w:rPr>
           <w:t>1</w:t>
         </w:r>
         <w:r>
-          <w:rPr>
-            <w:lang w:eastAsia="zh-CN"/>
-          </w:rPr>
           <w:fldChar w:fldCharType="end"/>
         </w:r>
       </w:hyperlink>
@@ -854,6 +775,12 @@
             <w:rStyle w:val="af1"/>
             <w:rFonts w:eastAsia="宋体"/>
           </w:rPr>
+        </w:r>
+        <w:r>
+          <w:rPr>
+            <w:rStyle w:val="af1"/>
+            <w:rFonts w:eastAsia="宋体"/>
+          </w:rPr>
           <w:fldChar w:fldCharType="separate"/>
         </w:r>
         <w:r>
@@ -950,7 +877,6 @@
           <w:smallCaps w:val="0"/>
           <w:sz w:val="21"/>
           <w:szCs w:val="24"/>
-          <w:lang w:eastAsia="zh-CN"/>
         </w:rPr>
       </w:pPr>
       <w:hyperlink w:anchor="_Toc280797199" w:history="1">
@@ -958,7 +884,6 @@
           <w:rPr>
             <w:rStyle w:val="af1"/>
             <w:rFonts w:hint="eastAsia"/>
-            <w:lang w:eastAsia="zh-CN"/>
           </w:rPr>
           <w:t xml:space="preserve">3.1  </w:t>
         </w:r>
@@ -966,44 +891,25 @@
           <w:rPr>
             <w:rStyle w:val="af1"/>
             <w:rFonts w:ascii="宋体" w:eastAsia="宋体" w:hAnsi="宋体" w:cs="宋体" w:hint="eastAsia"/>
-            <w:lang w:eastAsia="zh-CN"/>
           </w:rPr>
           <w:t>设计方案</w:t>
         </w:r>
         <w:r>
-          <w:rPr>
-            <w:lang w:eastAsia="zh-CN"/>
-          </w:rPr>
           <w:tab/>
         </w:r>
         <w:r>
-          <w:rPr>
-            <w:lang w:eastAsia="zh-CN"/>
-          </w:rPr>
           <w:fldChar w:fldCharType="begin"/>
         </w:r>
         <w:r>
-          <w:rPr>
-            <w:lang w:eastAsia="zh-CN"/>
-          </w:rPr>
           <w:instrText xml:space="preserve"> PAGEREF _Toc280797199 \h </w:instrText>
         </w:r>
         <w:r>
-          <w:rPr>
-            <w:lang w:eastAsia="zh-CN"/>
-          </w:rPr>
           <w:fldChar w:fldCharType="separate"/>
         </w:r>
         <w:r>
-          <w:rPr>
-            <w:lang w:eastAsia="zh-CN"/>
-          </w:rPr>
           <w:t>5</w:t>
         </w:r>
         <w:r>
-          <w:rPr>
-            <w:lang w:eastAsia="zh-CN"/>
-          </w:rPr>
           <w:fldChar w:fldCharType="end"/>
         </w:r>
       </w:hyperlink>
@@ -1045,7 +951,6 @@
           <w:rPr>
             <w:rStyle w:val="af1"/>
             <w:rFonts w:hint="eastAsia"/>
-            <w:lang w:val="en-US" w:eastAsia="zh-CN"/>
           </w:rPr>
           <w:t xml:space="preserve"> </w:t>
         </w:r>
@@ -1126,7 +1031,6 @@
           <w:rPr>
             <w:rStyle w:val="af1"/>
             <w:rFonts w:hint="eastAsia"/>
-            <w:lang w:val="en-US" w:eastAsia="zh-CN"/>
           </w:rPr>
           <w:t xml:space="preserve"> </w:t>
         </w:r>
@@ -1200,7 +1104,6 @@
           <w:rPr>
             <w:rStyle w:val="af1"/>
             <w:rFonts w:hint="eastAsia"/>
-            <w:lang w:val="en-US" w:eastAsia="zh-CN"/>
           </w:rPr>
           <w:t xml:space="preserve"> </w:t>
         </w:r>
@@ -1274,20 +1177,12 @@
           <w:rPr>
             <w:rStyle w:val="af1"/>
           </w:rPr>
-          <w:t xml:space="preserve"> </w:t>
-        </w:r>
-        <w:r>
-          <w:rPr>
-            <w:rStyle w:val="af1"/>
-            <w:lang w:val="en-US" w:eastAsia="zh-CN"/>
-          </w:rPr>
-          <w:t xml:space="preserve"> </w:t>
+          <w:t xml:space="preserve">  </w:t>
         </w:r>
         <w:r>
           <w:rPr>
             <w:rStyle w:val="af1"/>
             <w:rFonts w:hint="eastAsia"/>
-            <w:lang w:val="en-US" w:eastAsia="zh-CN"/>
           </w:rPr>
           <w:t>小组分工</w:t>
         </w:r>
@@ -1348,7 +1243,6 @@
         <w:r>
           <w:rPr>
             <w:rFonts w:hint="eastAsia"/>
-            <w:lang w:val="en-US" w:eastAsia="zh-CN"/>
           </w:rPr>
           <w:t>8</w:t>
         </w:r>
@@ -1378,7 +1272,6 @@
         <w:r>
           <w:rPr>
             <w:rFonts w:hint="eastAsia"/>
-            <w:lang w:val="en-US" w:eastAsia="zh-CN"/>
           </w:rPr>
           <w:t>9</w:t>
         </w:r>
@@ -1421,7 +1314,6 @@
         <w:r>
           <w:rPr>
             <w:rFonts w:hint="eastAsia"/>
-            <w:lang w:val="en-US" w:eastAsia="zh-CN"/>
           </w:rPr>
           <w:t>1</w:t>
         </w:r>
@@ -1429,7 +1321,6 @@
       <w:r>
         <w:rPr>
           <w:rFonts w:hint="eastAsia"/>
-          <w:lang w:val="en-US" w:eastAsia="zh-CN"/>
         </w:rPr>
         <w:t>2</w:t>
       </w:r>
@@ -1440,7 +1331,7 @@
         <w:snapToGrid w:val="0"/>
         <w:spacing w:before="400" w:after="200" w:line="300" w:lineRule="auto"/>
         <w:rPr>
-          <w:rFonts w:eastAsia="黑体" w:hint="eastAsia"/>
+          <w:rFonts w:eastAsia="黑体"/>
           <w:b/>
           <w:bCs/>
           <w:caps/>
@@ -1449,7 +1340,6 @@
       <w:r>
         <w:rPr>
           <w:rFonts w:eastAsia="黑体" w:hAnsi="宋体"/>
-          <w:lang w:eastAsia="zh-CN"/>
         </w:rPr>
         <w:fldChar w:fldCharType="end"/>
       </w:r>
@@ -1460,9 +1350,7 @@
         <w:snapToGrid w:val="0"/>
         <w:spacing w:beforeLines="100" w:before="391" w:afterLines="80" w:after="312" w:line="288" w:lineRule="auto"/>
         <w:rPr>
-          <w:rFonts w:hint="eastAsia"/>
           <w:color w:val="0000FF"/>
-          <w:lang/>
         </w:rPr>
         <w:sectPr>
           <w:headerReference w:type="even" r:id="rId9"/>
@@ -1559,9 +1447,6 @@
       <w:pPr>
         <w:pStyle w:val="2"/>
         <w:spacing w:before="195" w:after="195"/>
-        <w:rPr>
-          <w:rFonts w:hint="eastAsia"/>
-        </w:rPr>
       </w:pPr>
       <w:r>
         <w:t>1.1</w:t>
@@ -1647,9 +1532,6 @@
       <w:pPr>
         <w:pStyle w:val="af2"/>
         <w:ind w:firstLine="420"/>
-        <w:rPr>
-          <w:rFonts w:hint="eastAsia"/>
-        </w:rPr>
       </w:pPr>
       <w:r>
         <w:rPr>
@@ -2107,10 +1989,6 @@
         </w:tabs>
         <w:spacing w:before="391" w:after="312" w:line="300" w:lineRule="auto"/>
         <w:jc w:val="both"/>
-        <w:rPr>
-          <w:rFonts w:hint="eastAsia"/>
-          <w:lang w:val="en-US"/>
-        </w:rPr>
       </w:pPr>
     </w:p>
     <w:p>
@@ -2118,9 +1996,6 @@
         <w:tabs>
           <w:tab w:val="left" w:pos="506"/>
         </w:tabs>
-        <w:rPr>
-          <w:rFonts w:hint="eastAsia"/>
-        </w:rPr>
         <w:sectPr>
           <w:headerReference w:type="even" r:id="rId12"/>
           <w:headerReference w:type="default" r:id="rId13"/>
@@ -2141,9 +2016,6 @@
       <w:pPr>
         <w:pStyle w:val="1"/>
         <w:spacing w:before="391" w:after="312" w:line="300" w:lineRule="auto"/>
-        <w:rPr>
-          <w:lang w:val="en-US"/>
-        </w:rPr>
       </w:pPr>
       <w:bookmarkStart w:id="48" w:name="_Toc280715546"/>
       <w:bookmarkStart w:id="49" w:name="_Toc280797194"/>
@@ -2188,7 +2060,6 @@
       <w:r>
         <w:rPr>
           <w:rFonts w:hint="eastAsia"/>
-          <w:lang w:val="en-US"/>
         </w:rPr>
         <w:t>面向企业采购的智能谈判平台设计</w:t>
       </w:r>
@@ -2203,7 +2074,7 @@
           <w:kern w:val="0"/>
           <w:sz w:val="30"/>
           <w:szCs w:val="32"/>
-          <w:lang w:val="zh-CN" w:eastAsia="zh-CN"/>
+          <w:lang w:val="zh-CN"/>
         </w:rPr>
       </w:pPr>
       <w:r>
@@ -2213,7 +2084,7 @@
           <w:kern w:val="0"/>
           <w:sz w:val="30"/>
           <w:szCs w:val="32"/>
-          <w:lang w:val="zh-CN" w:eastAsia="zh-CN"/>
+          <w:lang w:val="zh-CN"/>
         </w:rPr>
         <w:t>3</w:t>
       </w:r>
@@ -2224,7 +2095,7 @@
           <w:kern w:val="0"/>
           <w:sz w:val="30"/>
           <w:szCs w:val="32"/>
-          <w:lang w:val="zh-CN" w:eastAsia="zh-CN"/>
+          <w:lang w:val="zh-CN"/>
         </w:rPr>
         <w:t>.</w:t>
       </w:r>
@@ -2235,7 +2106,7 @@
           <w:kern w:val="0"/>
           <w:sz w:val="30"/>
           <w:szCs w:val="32"/>
-          <w:lang w:val="zh-CN" w:eastAsia="zh-CN"/>
+          <w:lang w:val="zh-CN"/>
         </w:rPr>
         <w:t>1</w:t>
       </w:r>
@@ -2246,7 +2117,7 @@
           <w:kern w:val="0"/>
           <w:sz w:val="30"/>
           <w:szCs w:val="32"/>
-          <w:lang w:val="zh-CN" w:eastAsia="zh-CN"/>
+          <w:lang w:val="zh-CN"/>
         </w:rPr>
         <w:t xml:space="preserve">  </w:t>
       </w:r>
@@ -2257,49 +2128,39 @@
           <w:kern w:val="0"/>
           <w:sz w:val="30"/>
           <w:szCs w:val="32"/>
-          <w:lang w:val="zh-CN" w:eastAsia="zh-CN"/>
+          <w:lang w:val="zh-CN"/>
         </w:rPr>
         <w:t>项目设计目标</w:t>
       </w:r>
     </w:p>
     <w:p>
-      <w:pPr>
-        <w:rPr>
-          <w:lang w:eastAsia="zh-CN"/>
-        </w:rPr>
-      </w:pPr>
-      <w:r>
-        <w:rPr>
-          <w:rFonts w:hint="eastAsia"/>
-          <w:lang w:eastAsia="zh-CN"/>
+      <w:r>
+        <w:rPr>
+          <w:rFonts w:hint="eastAsia"/>
         </w:rPr>
         <w:t>本项目</w:t>
       </w:r>
       <w:r>
         <w:rPr>
           <w:rFonts w:hint="eastAsia"/>
-          <w:lang w:eastAsia="zh-CN"/>
         </w:rPr>
         <w:t>预计设计一</w:t>
       </w:r>
       <w:r>
         <w:rPr>
           <w:rFonts w:hint="eastAsia"/>
-          <w:lang w:eastAsia="zh-CN"/>
         </w:rPr>
         <w:t>个</w:t>
       </w:r>
       <w:r>
         <w:rPr>
           <w:rFonts w:hint="eastAsia"/>
-          <w:lang w:eastAsia="zh-CN"/>
         </w:rPr>
         <w:t>应用在</w:t>
       </w:r>
       <w:r>
         <w:rPr>
           <w:rFonts w:hint="eastAsia"/>
-          <w:lang w:eastAsia="zh-CN"/>
         </w:rPr>
         <w:t>如下场景的智能谈判系统</w:t>
       </w:r>
@@ -2310,56 +2171,46 @@
           <w:ilvl w:val="0"/>
           <w:numId w:val="1"/>
         </w:numPr>
-        <w:rPr>
-          <w:lang w:eastAsia="zh-CN"/>
-        </w:rPr>
-      </w:pPr>
-      <w:r>
-        <w:rPr>
-          <w:rFonts w:hint="eastAsia"/>
-          <w:lang w:eastAsia="zh-CN"/>
+      </w:pPr>
+      <w:r>
+        <w:rPr>
+          <w:rFonts w:hint="eastAsia"/>
         </w:rPr>
         <w:t>采购场景：</w:t>
       </w:r>
       <w:r>
         <w:rPr>
           <w:rFonts w:hint="eastAsia"/>
-          <w:lang w:eastAsia="zh-CN"/>
         </w:rPr>
         <w:t>1</w:t>
       </w:r>
       <w:r>
         <w:rPr>
           <w:rFonts w:hint="eastAsia"/>
-          <w:lang w:eastAsia="zh-CN"/>
         </w:rPr>
         <w:t>个买方，同时与</w:t>
       </w:r>
       <w:r>
         <w:rPr>
           <w:rFonts w:hint="eastAsia"/>
-          <w:lang w:eastAsia="zh-CN"/>
         </w:rPr>
         <w:t>N</w:t>
       </w:r>
       <w:r>
         <w:rPr>
           <w:rFonts w:hint="eastAsia"/>
-          <w:lang w:eastAsia="zh-CN"/>
         </w:rPr>
         <w:t>个卖方就</w:t>
       </w:r>
       <w:r>
         <w:rPr>
           <w:rFonts w:hint="eastAsia"/>
-          <w:lang w:eastAsia="zh-CN"/>
         </w:rPr>
         <w:t>M</w:t>
       </w:r>
       <w:r>
         <w:rPr>
           <w:rFonts w:hint="eastAsia"/>
-          <w:lang w:eastAsia="zh-CN"/>
         </w:rPr>
         <w:t>个物品的采购数量和价格进行谈判。</w:t>
       </w:r>
@@ -2370,14 +2221,10 @@
           <w:ilvl w:val="0"/>
           <w:numId w:val="1"/>
         </w:numPr>
-        <w:rPr>
-          <w:lang w:eastAsia="zh-CN"/>
-        </w:rPr>
-      </w:pPr>
-      <w:r>
-        <w:rPr>
-          <w:rFonts w:hint="eastAsia"/>
-          <w:lang w:eastAsia="zh-CN"/>
+      </w:pPr>
+      <w:r>
+        <w:rPr>
+          <w:rFonts w:hint="eastAsia"/>
         </w:rPr>
         <w:t>谈判流程：每轮卖方向买方提供各商品报价和可购买数量，买方向每个卖方提供商品可接受价格和需求数量。</w:t>
       </w:r>
@@ -2388,14 +2235,10 @@
           <w:ilvl w:val="0"/>
           <w:numId w:val="1"/>
         </w:numPr>
-        <w:rPr>
-          <w:lang w:eastAsia="zh-CN"/>
-        </w:rPr>
-      </w:pPr>
-      <w:r>
-        <w:rPr>
-          <w:rFonts w:hint="eastAsia"/>
-          <w:lang w:eastAsia="zh-CN"/>
+      </w:pPr>
+      <w:r>
+        <w:rPr>
+          <w:rFonts w:hint="eastAsia"/>
         </w:rPr>
         <w:t>购买行为：每轮卖方报价后，买方可购买若干卖家提供的商品组合</w:t>
       </w:r>
@@ -2406,28 +2249,22 @@
           <w:ilvl w:val="0"/>
           <w:numId w:val="1"/>
         </w:numPr>
-        <w:rPr>
-          <w:lang w:eastAsia="zh-CN"/>
-        </w:rPr>
-      </w:pPr>
-      <w:r>
-        <w:rPr>
-          <w:rFonts w:hint="eastAsia"/>
-          <w:lang w:eastAsia="zh-CN"/>
+      </w:pPr>
+      <w:r>
+        <w:rPr>
+          <w:rFonts w:hint="eastAsia"/>
         </w:rPr>
         <w:t>时间限制：谈判规定最大时长</w:t>
       </w:r>
       <w:r>
         <w:rPr>
           <w:rFonts w:hint="eastAsia"/>
-          <w:lang w:eastAsia="zh-CN"/>
         </w:rPr>
         <w:t>/</w:t>
       </w:r>
       <w:r>
         <w:rPr>
           <w:rFonts w:hint="eastAsia"/>
-          <w:lang w:eastAsia="zh-CN"/>
         </w:rPr>
         <w:t>轮次</w:t>
       </w:r>
@@ -2438,14 +2275,10 @@
           <w:ilvl w:val="0"/>
           <w:numId w:val="1"/>
         </w:numPr>
-        <w:rPr>
-          <w:lang w:eastAsia="zh-CN"/>
-        </w:rPr>
-      </w:pPr>
-      <w:r>
-        <w:rPr>
-          <w:rFonts w:hint="eastAsia"/>
-          <w:lang w:eastAsia="zh-CN"/>
+      </w:pPr>
+      <w:r>
+        <w:rPr>
+          <w:rFonts w:hint="eastAsia"/>
         </w:rPr>
         <w:t>买家需求：购买的所有商品满足数量要求。</w:t>
       </w:r>
@@ -2456,28 +2289,18 @@
           <w:ilvl w:val="0"/>
           <w:numId w:val="1"/>
         </w:numPr>
-        <w:rPr>
-          <w:lang w:eastAsia="zh-CN"/>
-        </w:rPr>
-      </w:pPr>
-      <w:r>
-        <w:rPr>
-          <w:rFonts w:hint="eastAsia"/>
-          <w:lang w:eastAsia="zh-CN"/>
+      </w:pPr>
+      <w:r>
+        <w:rPr>
+          <w:rFonts w:hint="eastAsia"/>
         </w:rPr>
         <w:t>买卖方偏好：在交易谈判过程中争取自身效用最大化。</w:t>
       </w:r>
     </w:p>
     <w:p>
-      <w:pPr>
-        <w:rPr>
-          <w:lang w:eastAsia="zh-CN"/>
-        </w:rPr>
-      </w:pPr>
       <w:r>
         <w:rPr>
           <w:noProof/>
-          <w:lang w:eastAsia="zh-CN"/>
         </w:rPr>
         <w:drawing>
           <wp:inline distT="0" distB="0" distL="0" distR="0" wp14:anchorId="3B584349" wp14:editId="0262530F">
@@ -2529,13 +2352,7 @@
         </w:drawing>
       </w:r>
     </w:p>
-    <w:p>
-      <w:pPr>
-        <w:rPr>
-          <w:lang w:eastAsia="zh-CN"/>
-        </w:rPr>
-      </w:pPr>
-    </w:p>
+    <w:p/>
     <w:p>
       <w:pPr>
         <w:pStyle w:val="1"/>
@@ -2546,7 +2363,7 @@
           <w:kern w:val="0"/>
           <w:sz w:val="30"/>
           <w:szCs w:val="32"/>
-          <w:lang w:val="zh-CN" w:eastAsia="zh-CN"/>
+          <w:lang w:val="zh-CN"/>
         </w:rPr>
       </w:pPr>
       <w:r>
@@ -2556,7 +2373,7 @@
           <w:kern w:val="0"/>
           <w:sz w:val="30"/>
           <w:szCs w:val="32"/>
-          <w:lang w:val="zh-CN" w:eastAsia="zh-CN"/>
+          <w:lang w:val="zh-CN"/>
         </w:rPr>
         <w:t>3</w:t>
       </w:r>
@@ -2567,7 +2384,7 @@
           <w:kern w:val="0"/>
           <w:sz w:val="30"/>
           <w:szCs w:val="32"/>
-          <w:lang w:val="zh-CN" w:eastAsia="zh-CN"/>
+          <w:lang w:val="zh-CN"/>
         </w:rPr>
         <w:t>.</w:t>
       </w:r>
@@ -2578,7 +2395,7 @@
           <w:kern w:val="0"/>
           <w:sz w:val="30"/>
           <w:szCs w:val="32"/>
-          <w:lang w:val="zh-CN" w:eastAsia="zh-CN"/>
+          <w:lang w:val="zh-CN"/>
         </w:rPr>
         <w:t>2</w:t>
       </w:r>
@@ -2589,7 +2406,7 @@
           <w:kern w:val="0"/>
           <w:sz w:val="30"/>
           <w:szCs w:val="32"/>
-          <w:lang w:val="zh-CN" w:eastAsia="zh-CN"/>
+          <w:lang w:val="zh-CN"/>
         </w:rPr>
         <w:t xml:space="preserve">  </w:t>
       </w:r>
@@ -2600,7 +2417,7 @@
           <w:kern w:val="0"/>
           <w:sz w:val="30"/>
           <w:szCs w:val="32"/>
-          <w:lang w:val="zh-CN" w:eastAsia="zh-CN"/>
+          <w:lang w:val="zh-CN"/>
         </w:rPr>
         <w:t>项目需求分析</w:t>
       </w:r>
@@ -3552,14 +3369,7 @@
         <w:t>。</w:t>
       </w:r>
     </w:p>
-    <w:p>
-      <w:pPr>
-        <w:rPr>
-          <w:rFonts w:hint="eastAsia"/>
-          <w:lang w:eastAsia="zh-CN"/>
-        </w:rPr>
-      </w:pPr>
-    </w:p>
+    <w:p/>
     <w:p>
       <w:pPr>
         <w:pStyle w:val="1"/>
@@ -3570,7 +3380,7 @@
           <w:kern w:val="0"/>
           <w:sz w:val="30"/>
           <w:szCs w:val="32"/>
-          <w:lang w:val="zh-CN" w:eastAsia="zh-CN"/>
+          <w:lang w:val="zh-CN"/>
         </w:rPr>
       </w:pPr>
       <w:bookmarkStart w:id="60" w:name="_Hlk182517191"/>
@@ -3581,7 +3391,7 @@
           <w:kern w:val="0"/>
           <w:sz w:val="30"/>
           <w:szCs w:val="32"/>
-          <w:lang w:val="zh-CN" w:eastAsia="zh-CN"/>
+          <w:lang w:val="zh-CN"/>
         </w:rPr>
         <w:lastRenderedPageBreak/>
         <w:t>3</w:t>
@@ -3593,7 +3403,7 @@
           <w:kern w:val="0"/>
           <w:sz w:val="30"/>
           <w:szCs w:val="32"/>
-          <w:lang w:val="zh-CN" w:eastAsia="zh-CN"/>
+          <w:lang w:val="zh-CN"/>
         </w:rPr>
         <w:t>.</w:t>
       </w:r>
@@ -3604,7 +3414,7 @@
           <w:kern w:val="0"/>
           <w:sz w:val="30"/>
           <w:szCs w:val="32"/>
-          <w:lang w:val="zh-CN" w:eastAsia="zh-CN"/>
+          <w:lang w:val="zh-CN"/>
         </w:rPr>
         <w:t>2</w:t>
       </w:r>
@@ -3615,7 +3425,7 @@
           <w:kern w:val="0"/>
           <w:sz w:val="30"/>
           <w:szCs w:val="32"/>
-          <w:lang w:val="zh-CN" w:eastAsia="zh-CN"/>
+          <w:lang w:val="zh-CN"/>
         </w:rPr>
         <w:t xml:space="preserve">  </w:t>
       </w:r>
@@ -3632,7 +3442,7 @@
           <w:kern w:val="0"/>
           <w:sz w:val="30"/>
           <w:szCs w:val="32"/>
-          <w:lang w:val="zh-CN" w:eastAsia="zh-CN"/>
+          <w:lang w:val="zh-CN"/>
         </w:rPr>
         <w:t>项目研究主要方案</w:t>
       </w:r>
@@ -3648,7 +3458,6 @@
           <w:kern w:val="2"/>
           <w:sz w:val="24"/>
           <w:szCs w:val="24"/>
-          <w:lang w:val="en-US" w:eastAsia="zh-CN"/>
         </w:rPr>
       </w:pPr>
       <w:r>
@@ -3659,13 +3468,12 @@
           <w:kern w:val="2"/>
           <w:sz w:val="24"/>
           <w:szCs w:val="24"/>
-          <w:lang w:val="en-US" w:eastAsia="zh-CN"/>
         </w:rPr>
         <w:drawing>
-          <wp:inline distT="0" distB="0" distL="0" distR="0" wp14:anchorId="441A20E9" wp14:editId="7E2F73F0">
-            <wp:extent cx="5402580" cy="3253740"/>
-            <wp:effectExtent l="0" t="0" r="0" b="0"/>
-            <wp:docPr id="3" name="图片 4"/>
+          <wp:inline distT="0" distB="0" distL="0" distR="0" wp14:anchorId="706F2F48" wp14:editId="0128C880">
+            <wp:extent cx="5400040" cy="6315075"/>
+            <wp:effectExtent l="0" t="0" r="0" b="9525"/>
+            <wp:docPr id="5" name="图片 5"/>
             <wp:cNvGraphicFramePr>
               <a:graphicFrameLocks xmlns:a="http://schemas.openxmlformats.org/drawingml/2006/main" noChangeAspect="1"/>
             </wp:cNvGraphicFramePr>
@@ -3673,36 +3481,23 @@
               <a:graphicData uri="http://schemas.openxmlformats.org/drawingml/2006/picture">
                 <pic:pic xmlns:pic="http://schemas.openxmlformats.org/drawingml/2006/picture">
                   <pic:nvPicPr>
-                    <pic:cNvPr id="0" name="图片 4"/>
-                    <pic:cNvPicPr>
-                      <a:picLocks noChangeAspect="1" noChangeArrowheads="1"/>
-                    </pic:cNvPicPr>
+                    <pic:cNvPr id="1" name=""/>
+                    <pic:cNvPicPr/>
                   </pic:nvPicPr>
                   <pic:blipFill>
-                    <a:blip r:embed="rId17" cstate="print">
-                      <a:extLst>
-                        <a:ext uri="{28A0092B-C50C-407E-A947-70E740481C1C}">
-                          <a14:useLocalDpi xmlns:a14="http://schemas.microsoft.com/office/drawing/2010/main" val="0"/>
-                        </a:ext>
-                      </a:extLst>
-                    </a:blip>
-                    <a:srcRect/>
+                    <a:blip r:embed="rId17"/>
                     <a:stretch>
                       <a:fillRect/>
                     </a:stretch>
                   </pic:blipFill>
-                  <pic:spPr bwMode="auto">
+                  <pic:spPr>
                     <a:xfrm>
                       <a:off x="0" y="0"/>
-                      <a:ext cx="5402580" cy="3253740"/>
+                      <a:ext cx="5400040" cy="6315075"/>
                     </a:xfrm>
                     <a:prstGeom prst="rect">
                       <a:avLst/>
                     </a:prstGeom>
-                    <a:noFill/>
-                    <a:ln>
-                      <a:noFill/>
-                    </a:ln>
                   </pic:spPr>
                 </pic:pic>
               </a:graphicData>
@@ -3713,517 +3508,339 @@
     </w:p>
     <w:p>
       <w:pPr>
-        <w:pStyle w:val="ae"/>
-        <w:adjustRightInd w:val="0"/>
-        <w:snapToGrid w:val="0"/>
-        <w:spacing w:before="120" w:line="300" w:lineRule="auto"/>
+        <w:widowControl/>
+        <w:numPr>
+          <w:ilvl w:val="0"/>
+          <w:numId w:val="9"/>
+        </w:numPr>
+        <w:spacing w:before="100" w:beforeAutospacing="1" w:after="100" w:afterAutospacing="1"/>
         <w:jc w:val="left"/>
-      </w:pPr>
-      <w:r>
-        <w:rPr>
-          <w:rFonts w:hint="eastAsia"/>
-        </w:rPr>
-        <w:t>该</w:t>
-      </w:r>
-      <w:r>
-        <w:rPr>
-          <w:rFonts w:hint="eastAsia"/>
-        </w:rPr>
-        <w:t>一个智能谈判平台的架构</w:t>
-      </w:r>
-      <w:r>
-        <w:rPr>
-          <w:rFonts w:hint="eastAsia"/>
-        </w:rPr>
-        <w:t>中</w:t>
-      </w:r>
-      <w:r>
-        <w:rPr>
-          <w:rFonts w:hint="eastAsia"/>
-        </w:rPr>
-        <w:t>各组件之间的交互流程如下：</w:t>
-      </w:r>
-    </w:p>
-    <w:p>
-      <w:pPr>
-        <w:pStyle w:val="ae"/>
-        <w:adjustRightInd w:val="0"/>
-        <w:snapToGrid w:val="0"/>
-        <w:spacing w:before="120" w:line="300" w:lineRule="auto"/>
-        <w:ind w:firstLineChars="0" w:firstLine="420"/>
+        <w:rPr>
+          <w:rFonts w:eastAsia="Times New Roman"/>
+          <w:kern w:val="0"/>
+          <w:lang/>
+        </w:rPr>
+      </w:pPr>
+      <w:r>
+        <w:rPr>
+          <w:rFonts w:eastAsia="Times New Roman"/>
+          <w:b/>
+          <w:bCs/>
+          <w:kern w:val="0"/>
+          <w:lang/>
+        </w:rPr>
+        <w:t>Main Module</w:t>
+      </w:r>
+      <w:r>
+        <w:rPr>
+          <w:rFonts w:eastAsia="Times New Roman"/>
+          <w:kern w:val="0"/>
+          <w:lang/>
+        </w:rPr>
+        <w:t>:</w:t>
+      </w:r>
+    </w:p>
+    <w:p>
+      <w:pPr>
+        <w:widowControl/>
+        <w:numPr>
+          <w:ilvl w:val="1"/>
+          <w:numId w:val="9"/>
+        </w:numPr>
+        <w:spacing w:before="100" w:beforeAutospacing="1" w:after="100" w:afterAutospacing="1"/>
         <w:jc w:val="left"/>
         <w:rPr>
-          <w:rFonts w:hint="eastAsia"/>
-        </w:rPr>
-      </w:pPr>
-      <w:r>
-        <w:rPr>
-          <w:rFonts w:hint="eastAsia"/>
-        </w:rPr>
-        <w:t>World</w:t>
-      </w:r>
-      <w:r>
-        <w:rPr>
-          <w:rFonts w:hint="eastAsia"/>
-        </w:rPr>
-        <w:t>（世界）组件：</w:t>
-      </w:r>
-    </w:p>
-    <w:p>
-      <w:pPr>
-        <w:pStyle w:val="ae"/>
-        <w:adjustRightInd w:val="0"/>
-        <w:snapToGrid w:val="0"/>
-        <w:spacing w:before="120" w:line="300" w:lineRule="auto"/>
-        <w:ind w:left="507" w:firstLineChars="0" w:firstLine="0"/>
+          <w:rFonts w:eastAsia="Times New Roman"/>
+          <w:kern w:val="0"/>
+          <w:lang/>
+        </w:rPr>
+      </w:pPr>
+      <w:r>
+        <w:rPr>
+          <w:rFonts w:eastAsia="Times New Roman"/>
+          <w:b/>
+          <w:bCs/>
+          <w:kern w:val="0"/>
+          <w:lang/>
+        </w:rPr>
+        <w:t>Main</w:t>
+      </w:r>
+      <w:r>
+        <w:rPr>
+          <w:rFonts w:eastAsia="Times New Roman"/>
+          <w:kern w:val="0"/>
+          <w:lang/>
+        </w:rPr>
+        <w:t xml:space="preserve">: </w:t>
+      </w:r>
+      <w:r>
+        <w:rPr>
+          <w:rFonts w:ascii="宋体" w:hAnsi="宋体" w:cs="宋体" w:hint="eastAsia"/>
+          <w:kern w:val="0"/>
+          <w:lang/>
+        </w:rPr>
+        <w:t>程序的入口，负责初始化和管理主线程</w:t>
+      </w:r>
+      <w:r>
+        <w:rPr>
+          <w:rFonts w:ascii="宋体" w:hAnsi="宋体" w:cs="宋体"/>
+          <w:kern w:val="0"/>
+          <w:lang/>
+        </w:rPr>
+        <w:t>。</w:t>
+      </w:r>
+    </w:p>
+    <w:p>
+      <w:pPr>
+        <w:widowControl/>
+        <w:numPr>
+          <w:ilvl w:val="0"/>
+          <w:numId w:val="9"/>
+        </w:numPr>
+        <w:spacing w:before="100" w:beforeAutospacing="1" w:after="100" w:afterAutospacing="1"/>
         <w:jc w:val="left"/>
         <w:rPr>
-          <w:rFonts w:hint="eastAsia"/>
-        </w:rPr>
-      </w:pPr>
-      <w:r>
-        <w:rPr>
-          <w:rFonts w:hint="eastAsia"/>
-        </w:rPr>
-        <w:t>Whiteboard</w:t>
-      </w:r>
-      <w:r>
-        <w:rPr>
-          <w:rFonts w:hint="eastAsia"/>
-        </w:rPr>
-        <w:t>（白板）：用于共享和展示全局信息，各代理和谈判者可以从白板获取环境状态和其他相关信息。在谈判过程中，白板作为信息共享的中心，所有参与方都能通过它了解当前的谈判进展和其他参与者的操作。</w:t>
-      </w:r>
-    </w:p>
-    <w:p>
-      <w:pPr>
-        <w:pStyle w:val="ae"/>
-        <w:adjustRightInd w:val="0"/>
-        <w:snapToGrid w:val="0"/>
-        <w:spacing w:before="120" w:line="300" w:lineRule="auto"/>
-        <w:ind w:left="507" w:firstLineChars="0" w:firstLine="0"/>
+          <w:rFonts w:eastAsia="Times New Roman"/>
+          <w:kern w:val="0"/>
+          <w:lang/>
+        </w:rPr>
+      </w:pPr>
+      <w:r>
+        <w:rPr>
+          <w:rFonts w:eastAsia="Times New Roman"/>
+          <w:b/>
+          <w:bCs/>
+          <w:kern w:val="0"/>
+          <w:lang/>
+        </w:rPr>
+        <w:t>Threading Module</w:t>
+      </w:r>
+      <w:r>
+        <w:rPr>
+          <w:rFonts w:eastAsia="Times New Roman"/>
+          <w:kern w:val="0"/>
+          <w:lang/>
+        </w:rPr>
+        <w:t>:</w:t>
+      </w:r>
+    </w:p>
+    <w:p>
+      <w:pPr>
+        <w:widowControl/>
+        <w:numPr>
+          <w:ilvl w:val="1"/>
+          <w:numId w:val="9"/>
+        </w:numPr>
+        <w:spacing w:before="100" w:beforeAutospacing="1" w:after="100" w:afterAutospacing="1"/>
         <w:jc w:val="left"/>
-      </w:pPr>
-      <w:r>
-        <w:rPr>
-          <w:rFonts w:hint="eastAsia"/>
-        </w:rPr>
-        <w:t>World Manager</w:t>
-      </w:r>
-      <w:r>
-        <w:rPr>
-          <w:rFonts w:hint="eastAsia"/>
-        </w:rPr>
-        <w:t>（世界管理器）：负责管理和更新谈判环境的状态。它与白板交互，确保每次谈判后环境状态的一致性。世界管理器根据代理的行动更新全局状态，并将更新结果反馈给系统中的其他组件。</w:t>
-      </w:r>
-    </w:p>
-    <w:p>
-      <w:pPr>
-        <w:pStyle w:val="ae"/>
-        <w:adjustRightInd w:val="0"/>
-        <w:snapToGrid w:val="0"/>
-        <w:spacing w:before="120" w:line="300" w:lineRule="auto"/>
+        <w:rPr>
+          <w:rFonts w:eastAsia="Times New Roman"/>
+          <w:kern w:val="0"/>
+          <w:lang/>
+        </w:rPr>
+      </w:pPr>
+      <w:r>
+        <w:rPr>
+          <w:rFonts w:eastAsia="Times New Roman"/>
+          <w:b/>
+          <w:bCs/>
+          <w:kern w:val="0"/>
+          <w:lang/>
+        </w:rPr>
+        <w:lastRenderedPageBreak/>
+        <w:t>ThreadTasks</w:t>
+      </w:r>
+      <w:r>
+        <w:rPr>
+          <w:rFonts w:eastAsia="Times New Roman"/>
+          <w:kern w:val="0"/>
+          <w:lang/>
+        </w:rPr>
+        <w:t xml:space="preserve">: </w:t>
+      </w:r>
+      <w:r>
+        <w:rPr>
+          <w:rFonts w:ascii="宋体" w:hAnsi="宋体" w:cs="宋体" w:hint="eastAsia"/>
+          <w:kern w:val="0"/>
+          <w:lang/>
+        </w:rPr>
+        <w:t>处理线程的任务逻辑，与</w:t>
+      </w:r>
+      <w:r>
+        <w:rPr>
+          <w:rFonts w:eastAsia="Times New Roman"/>
+          <w:kern w:val="0"/>
+          <w:lang/>
+        </w:rPr>
+        <w:t xml:space="preserve"> </w:t>
+      </w:r>
+      <w:r>
+        <w:rPr>
+          <w:rFonts w:ascii="Courier New" w:eastAsia="Times New Roman" w:hAnsi="Courier New" w:cs="Courier New"/>
+          <w:kern w:val="0"/>
+          <w:sz w:val="20"/>
+          <w:szCs w:val="20"/>
+          <w:lang/>
+        </w:rPr>
+        <w:t>NegotiationSession</w:t>
+      </w:r>
+      <w:r>
+        <w:rPr>
+          <w:rFonts w:eastAsia="Times New Roman"/>
+          <w:kern w:val="0"/>
+          <w:lang/>
+        </w:rPr>
+        <w:t xml:space="preserve"> </w:t>
+      </w:r>
+      <w:r>
+        <w:rPr>
+          <w:rFonts w:ascii="宋体" w:hAnsi="宋体" w:cs="宋体" w:hint="eastAsia"/>
+          <w:kern w:val="0"/>
+          <w:lang/>
+        </w:rPr>
+        <w:t>模块交互</w:t>
+      </w:r>
+      <w:r>
+        <w:rPr>
+          <w:rFonts w:ascii="宋体" w:hAnsi="宋体" w:cs="宋体"/>
+          <w:kern w:val="0"/>
+          <w:lang/>
+        </w:rPr>
+        <w:t>。</w:t>
+      </w:r>
+    </w:p>
+    <w:p>
+      <w:pPr>
+        <w:widowControl/>
+        <w:numPr>
+          <w:ilvl w:val="0"/>
+          <w:numId w:val="9"/>
+        </w:numPr>
+        <w:spacing w:before="100" w:beforeAutospacing="1" w:after="100" w:afterAutospacing="1"/>
         <w:jc w:val="left"/>
         <w:rPr>
-          <w:rFonts w:hint="eastAsia"/>
-        </w:rPr>
-      </w:pPr>
-      <w:r>
-        <w:rPr>
-          <w:rFonts w:hint="eastAsia"/>
-        </w:rPr>
-        <w:t>Agent</w:t>
-      </w:r>
-      <w:r>
-        <w:rPr>
-          <w:rFonts w:hint="eastAsia"/>
-        </w:rPr>
-        <w:t>（代理）组件：</w:t>
-      </w:r>
-    </w:p>
-    <w:p>
-      <w:pPr>
-        <w:pStyle w:val="ae"/>
-        <w:adjustRightInd w:val="0"/>
-        <w:snapToGrid w:val="0"/>
-        <w:spacing w:before="120" w:line="300" w:lineRule="auto"/>
-        <w:ind w:left="507" w:firstLineChars="0" w:firstLine="0"/>
+          <w:rFonts w:eastAsia="Times New Roman"/>
+          <w:kern w:val="0"/>
+          <w:lang/>
+        </w:rPr>
+      </w:pPr>
+      <w:r>
+        <w:rPr>
+          <w:rFonts w:eastAsia="Times New Roman"/>
+          <w:b/>
+          <w:bCs/>
+          <w:kern w:val="0"/>
+          <w:lang/>
+        </w:rPr>
+        <w:t>Negotiation Module</w:t>
+      </w:r>
+      <w:r>
+        <w:rPr>
+          <w:rFonts w:eastAsia="Times New Roman"/>
+          <w:kern w:val="0"/>
+          <w:lang/>
+        </w:rPr>
+        <w:t>:</w:t>
+      </w:r>
+    </w:p>
+    <w:p>
+      <w:pPr>
+        <w:widowControl/>
+        <w:numPr>
+          <w:ilvl w:val="1"/>
+          <w:numId w:val="9"/>
+        </w:numPr>
+        <w:spacing w:before="100" w:beforeAutospacing="1" w:after="100" w:afterAutospacing="1"/>
         <w:jc w:val="left"/>
-      </w:pPr>
-      <w:r>
-        <w:rPr>
-          <w:rFonts w:hint="eastAsia"/>
-        </w:rPr>
-        <w:t>每个代理代表谈判中的一个参与方，负责接收来自世界管理器的信息，并将这些信息传输到其内部的</w:t>
-      </w:r>
-      <w:r>
-        <w:rPr>
-          <w:rFonts w:hint="eastAsia"/>
-        </w:rPr>
-        <w:t>Negotiator</w:t>
-      </w:r>
-      <w:r>
-        <w:rPr>
-          <w:rFonts w:hint="eastAsia"/>
-        </w:rPr>
-        <w:t>进行处理。代理还从</w:t>
-      </w:r>
-      <w:r>
-        <w:rPr>
-          <w:rFonts w:hint="eastAsia"/>
-        </w:rPr>
-        <w:t>Session</w:t>
-      </w:r>
-      <w:r>
-        <w:rPr>
-          <w:rFonts w:hint="eastAsia"/>
-        </w:rPr>
-        <w:t>获得谈判的提议和回应信息。</w:t>
-      </w:r>
-    </w:p>
-    <w:p>
-      <w:pPr>
-        <w:pStyle w:val="ae"/>
-        <w:adjustRightInd w:val="0"/>
-        <w:snapToGrid w:val="0"/>
-        <w:spacing w:before="120" w:line="300" w:lineRule="auto"/>
+        <w:rPr>
+          <w:rFonts w:eastAsia="Times New Roman"/>
+          <w:kern w:val="0"/>
+          <w:lang/>
+        </w:rPr>
+      </w:pPr>
+      <w:r>
+        <w:rPr>
+          <w:rFonts w:eastAsia="Times New Roman"/>
+          <w:b/>
+          <w:bCs/>
+          <w:kern w:val="0"/>
+          <w:lang/>
+        </w:rPr>
+        <w:t>NegotiationSession</w:t>
+      </w:r>
+      <w:r>
+        <w:rPr>
+          <w:rFonts w:eastAsia="Times New Roman"/>
+          <w:kern w:val="0"/>
+          <w:lang/>
+        </w:rPr>
+        <w:t xml:space="preserve">: </w:t>
+      </w:r>
+      <w:r>
+        <w:rPr>
+          <w:rFonts w:ascii="宋体" w:hAnsi="宋体" w:cs="宋体" w:hint="eastAsia"/>
+          <w:kern w:val="0"/>
+          <w:lang/>
+        </w:rPr>
+        <w:t>负责谈判逻辑，包括创建议题和计算效用</w:t>
+      </w:r>
+      <w:r>
+        <w:rPr>
+          <w:rFonts w:ascii="宋体" w:hAnsi="宋体" w:cs="宋体"/>
+          <w:kern w:val="0"/>
+          <w:lang/>
+        </w:rPr>
+        <w:t>。</w:t>
+      </w:r>
+    </w:p>
+    <w:p>
+      <w:pPr>
+        <w:widowControl/>
+        <w:numPr>
+          <w:ilvl w:val="1"/>
+          <w:numId w:val="9"/>
+        </w:numPr>
+        <w:spacing w:before="100" w:beforeAutospacing="1" w:after="100" w:afterAutospacing="1"/>
         <w:jc w:val="left"/>
         <w:rPr>
-          <w:rFonts w:hint="eastAsia"/>
-        </w:rPr>
-      </w:pPr>
-      <w:r>
-        <w:rPr>
-          <w:rFonts w:hint="eastAsia"/>
-        </w:rPr>
-        <w:t>Negotiator</w:t>
-      </w:r>
-      <w:r>
-        <w:rPr>
-          <w:rFonts w:hint="eastAsia"/>
-        </w:rPr>
-        <w:t>（谈判者）组件：</w:t>
-      </w:r>
-    </w:p>
-    <w:p>
-      <w:pPr>
-        <w:pStyle w:val="ae"/>
-        <w:adjustRightInd w:val="0"/>
-        <w:snapToGrid w:val="0"/>
-        <w:spacing w:before="120" w:line="300" w:lineRule="auto"/>
-        <w:jc w:val="left"/>
-        <w:rPr>
-          <w:rFonts w:hint="eastAsia"/>
-        </w:rPr>
-      </w:pPr>
-      <w:r>
-        <w:rPr>
-          <w:rFonts w:hint="eastAsia"/>
-        </w:rPr>
-        <w:t>包括</w:t>
-      </w:r>
-      <w:r>
-        <w:rPr>
-          <w:rFonts w:hint="eastAsia"/>
-        </w:rPr>
-        <w:t>Meta-Negotiator</w:t>
-      </w:r>
-      <w:r>
-        <w:rPr>
-          <w:rFonts w:hint="eastAsia"/>
-        </w:rPr>
-        <w:t>和标准</w:t>
-      </w:r>
-      <w:r>
-        <w:rPr>
-          <w:rFonts w:hint="eastAsia"/>
-        </w:rPr>
-        <w:t>Negotiator</w:t>
-      </w:r>
-      <w:r>
-        <w:rPr>
-          <w:rFonts w:hint="eastAsia"/>
+          <w:rFonts w:eastAsia="Times New Roman"/>
+          <w:kern w:val="0"/>
+          <w:lang/>
+        </w:rPr>
+      </w:pPr>
+      <w:r>
+        <w:rPr>
+          <w:rFonts w:eastAsia="Times New Roman"/>
+          <w:b/>
+          <w:bCs/>
+          <w:kern w:val="0"/>
+          <w:lang/>
+        </w:rPr>
+        <w:t>SmartAspirationNegotiator</w:t>
+      </w:r>
+      <w:r>
+        <w:rPr>
+          <w:rFonts w:eastAsia="Times New Roman"/>
+          <w:kern w:val="0"/>
+          <w:lang/>
+        </w:rPr>
+        <w:t xml:space="preserve">: </w:t>
+      </w:r>
+      <w:r>
+        <w:rPr>
+          <w:rFonts w:ascii="宋体" w:hAnsi="宋体" w:cs="宋体" w:hint="eastAsia"/>
+          <w:kern w:val="0"/>
+          <w:lang/>
+        </w:rPr>
+        <w:t>实现谈判策略的逻辑</w:t>
+      </w:r>
+      <w:r>
+        <w:rPr>
+          <w:rFonts w:ascii="宋体" w:hAnsi="宋体" w:cs="宋体"/>
+          <w:kern w:val="0"/>
+          <w:lang/>
         </w:rPr>
         <w:t>。</w:t>
-      </w:r>
-    </w:p>
-    <w:p>
-      <w:pPr>
-        <w:pStyle w:val="ae"/>
-        <w:adjustRightInd w:val="0"/>
-        <w:snapToGrid w:val="0"/>
-        <w:spacing w:before="120" w:line="300" w:lineRule="auto"/>
-        <w:ind w:left="507" w:firstLineChars="0" w:firstLine="0"/>
-        <w:jc w:val="left"/>
-        <w:rPr>
-          <w:rFonts w:hint="eastAsia"/>
-        </w:rPr>
-      </w:pPr>
-      <w:r>
-        <w:rPr>
-          <w:rFonts w:hint="eastAsia"/>
-        </w:rPr>
-        <w:lastRenderedPageBreak/>
-        <w:t>Meta-Negotiator</w:t>
-      </w:r>
-      <w:r>
-        <w:rPr>
-          <w:rFonts w:hint="eastAsia"/>
-        </w:rPr>
-        <w:t>：负责更高级的谈判策略管理，调控</w:t>
-      </w:r>
-      <w:r>
-        <w:rPr>
-          <w:rFonts w:hint="eastAsia"/>
-        </w:rPr>
-        <w:t>Negotiator</w:t>
-      </w:r>
-      <w:r>
-        <w:rPr>
-          <w:rFonts w:hint="eastAsia"/>
-        </w:rPr>
-        <w:t>的行为。它可能调整策略，设定谈判优先级，或在必要时转换谈判角色。</w:t>
-      </w:r>
-    </w:p>
-    <w:p>
-      <w:pPr>
-        <w:pStyle w:val="ae"/>
-        <w:adjustRightInd w:val="0"/>
-        <w:snapToGrid w:val="0"/>
-        <w:spacing w:before="120" w:line="300" w:lineRule="auto"/>
-        <w:ind w:left="507" w:firstLineChars="0" w:firstLine="0"/>
-        <w:jc w:val="left"/>
-        <w:rPr>
-          <w:rFonts w:hint="eastAsia"/>
-        </w:rPr>
-      </w:pPr>
-      <w:r>
-        <w:rPr>
-          <w:rFonts w:hint="eastAsia"/>
-        </w:rPr>
-        <w:t>Negotiator</w:t>
-      </w:r>
-      <w:r>
-        <w:rPr>
-          <w:rFonts w:hint="eastAsia"/>
-        </w:rPr>
-        <w:t>：执行具体的谈判策略，基于效用函数进行决策。它与会话模块（</w:t>
-      </w:r>
-      <w:r>
-        <w:rPr>
-          <w:rFonts w:hint="eastAsia"/>
-        </w:rPr>
-        <w:t>Session</w:t>
-      </w:r>
-      <w:r>
-        <w:rPr>
-          <w:rFonts w:hint="eastAsia"/>
-        </w:rPr>
-        <w:t>）进行交互，根据环境状态和效用函数的指示，在谈判中采取行动。</w:t>
-      </w:r>
-    </w:p>
-    <w:p>
-      <w:pPr>
-        <w:pStyle w:val="ae"/>
-        <w:adjustRightInd w:val="0"/>
-        <w:snapToGrid w:val="0"/>
-        <w:spacing w:before="120" w:line="300" w:lineRule="auto"/>
-        <w:jc w:val="left"/>
-        <w:rPr>
-          <w:rFonts w:hint="eastAsia"/>
-        </w:rPr>
-      </w:pPr>
-      <w:r>
-        <w:rPr>
-          <w:rFonts w:hint="eastAsia"/>
-        </w:rPr>
-        <w:t>Session</w:t>
-      </w:r>
-      <w:r>
-        <w:rPr>
-          <w:rFonts w:hint="eastAsia"/>
-        </w:rPr>
-        <w:t>（会话）组件：</w:t>
-      </w:r>
-    </w:p>
-    <w:p>
-      <w:pPr>
-        <w:pStyle w:val="ae"/>
-        <w:adjustRightInd w:val="0"/>
-        <w:snapToGrid w:val="0"/>
-        <w:spacing w:before="120" w:line="300" w:lineRule="auto"/>
-        <w:ind w:left="507" w:firstLineChars="0" w:firstLine="0"/>
-        <w:jc w:val="left"/>
-        <w:rPr>
-          <w:rFonts w:hint="eastAsia"/>
-        </w:rPr>
-      </w:pPr>
-      <w:r>
-        <w:rPr>
-          <w:rFonts w:hint="eastAsia"/>
-        </w:rPr>
-        <w:t>管理谈判流程，包括接收不同亚代理的提议和回应。它负责在谈判者和代理之间传递信息，并协调各方的交互，确保谈判过程的有序性。</w:t>
-      </w:r>
-    </w:p>
-    <w:p>
-      <w:pPr>
-        <w:pStyle w:val="ae"/>
-        <w:adjustRightInd w:val="0"/>
-        <w:snapToGrid w:val="0"/>
-        <w:spacing w:before="120" w:line="300" w:lineRule="auto"/>
-        <w:jc w:val="left"/>
-        <w:rPr>
-          <w:rFonts w:hint="eastAsia"/>
-        </w:rPr>
-      </w:pPr>
-      <w:r>
-        <w:rPr>
-          <w:rFonts w:hint="eastAsia"/>
-        </w:rPr>
-        <w:t>Utility Function</w:t>
-      </w:r>
-      <w:r>
-        <w:rPr>
-          <w:rFonts w:hint="eastAsia"/>
-        </w:rPr>
-        <w:t>（效用函数）：</w:t>
-      </w:r>
-    </w:p>
-    <w:p>
-      <w:pPr>
-        <w:pStyle w:val="ae"/>
-        <w:adjustRightInd w:val="0"/>
-        <w:snapToGrid w:val="0"/>
-        <w:spacing w:before="120" w:line="300" w:lineRule="auto"/>
-        <w:ind w:left="507" w:firstLineChars="0" w:firstLine="0"/>
-        <w:jc w:val="left"/>
-        <w:rPr>
-          <w:rFonts w:hint="eastAsia"/>
-        </w:rPr>
-      </w:pPr>
-      <w:r>
-        <w:rPr>
-          <w:rFonts w:hint="eastAsia"/>
-        </w:rPr>
-        <w:t>提供谈判策略的基础，通过计算和评估不同选项的效用，指导</w:t>
-      </w:r>
-      <w:r>
-        <w:rPr>
-          <w:rFonts w:hint="eastAsia"/>
-        </w:rPr>
-        <w:t>Negotiator</w:t>
-      </w:r>
-      <w:r>
-        <w:rPr>
-          <w:rFonts w:hint="eastAsia"/>
-        </w:rPr>
-        <w:t>的决策。每个谈判步骤中，</w:t>
-      </w:r>
-      <w:r>
-        <w:rPr>
-          <w:rFonts w:hint="eastAsia"/>
-        </w:rPr>
-        <w:t>Negotiator</w:t>
-      </w:r>
-      <w:r>
-        <w:rPr>
-          <w:rFonts w:hint="eastAsia"/>
-        </w:rPr>
-        <w:t>根据效用函数提供的反馈调整其策略和行为。</w:t>
-      </w:r>
-    </w:p>
-    <w:p>
-      <w:pPr>
-        <w:pStyle w:val="ae"/>
-        <w:adjustRightInd w:val="0"/>
-        <w:snapToGrid w:val="0"/>
-        <w:spacing w:before="120" w:line="300" w:lineRule="auto"/>
-        <w:jc w:val="left"/>
-        <w:rPr>
-          <w:rFonts w:hint="eastAsia"/>
-        </w:rPr>
-      </w:pPr>
-      <w:r>
-        <w:rPr>
-          <w:rFonts w:hint="eastAsia"/>
-        </w:rPr>
-        <w:t>支持组件：</w:t>
-      </w:r>
-    </w:p>
-    <w:p>
-      <w:pPr>
-        <w:pStyle w:val="ae"/>
-        <w:adjustRightInd w:val="0"/>
-        <w:snapToGrid w:val="0"/>
-        <w:spacing w:before="120" w:line="300" w:lineRule="auto"/>
-        <w:ind w:left="507" w:firstLineChars="0" w:firstLine="0"/>
-        <w:jc w:val="left"/>
-        <w:rPr>
-          <w:rFonts w:hint="eastAsia"/>
-        </w:rPr>
-      </w:pPr>
-      <w:r>
-        <w:rPr>
-          <w:rFonts w:hint="eastAsia"/>
-        </w:rPr>
-        <w:t>Name Resolver</w:t>
-      </w:r>
-      <w:r>
-        <w:rPr>
-          <w:rFonts w:hint="eastAsia"/>
-        </w:rPr>
-        <w:t>（名称解析）和</w:t>
-      </w:r>
-      <w:r>
-        <w:rPr>
-          <w:rFonts w:hint="eastAsia"/>
-        </w:rPr>
-        <w:t>Storage</w:t>
-      </w:r>
-      <w:r>
-        <w:rPr>
-          <w:rFonts w:hint="eastAsia"/>
-        </w:rPr>
-        <w:t>（存储）：提供数据管理和命名服务，支持系统内的各种数据交换和持久化存储。</w:t>
-      </w:r>
-    </w:p>
-    <w:p>
-      <w:pPr>
-        <w:pStyle w:val="ae"/>
-        <w:adjustRightInd w:val="0"/>
-        <w:snapToGrid w:val="0"/>
-        <w:spacing w:before="120" w:line="300" w:lineRule="auto"/>
-        <w:ind w:left="507" w:firstLineChars="0" w:firstLine="0"/>
-        <w:jc w:val="left"/>
-      </w:pPr>
-      <w:r>
-        <w:rPr>
-          <w:rFonts w:hint="eastAsia"/>
-        </w:rPr>
-        <w:t>在整个系统中，各组件通过稳定而清晰的交互流程协同工作。代理从世界管理器处获取环境状态，通过会话（</w:t>
-      </w:r>
-      <w:r>
-        <w:rPr>
-          <w:rFonts w:hint="eastAsia"/>
-        </w:rPr>
-        <w:t>Session</w:t>
-      </w:r>
-      <w:r>
-        <w:rPr>
-          <w:rFonts w:hint="eastAsia"/>
-        </w:rPr>
-        <w:t>）模块与谈判者进行沟通，谈判者使用效用函数来指导决策，并通过元谈判者（</w:t>
-      </w:r>
-      <w:r>
-        <w:rPr>
-          <w:rFonts w:hint="eastAsia"/>
-        </w:rPr>
-        <w:t>Meta-Negotiator</w:t>
-      </w:r>
-      <w:r>
-        <w:rPr>
-          <w:rFonts w:hint="eastAsia"/>
-        </w:rPr>
-        <w:t>）调整高级策略。在此过程中，组件间的合作确保了智能谈判的高效运作。</w:t>
       </w:r>
     </w:p>
     <w:p>
@@ -4332,7 +3949,6 @@
         <w:rPr>
           <w:sz w:val="27"/>
           <w:szCs w:val="27"/>
-          <w:lang/>
         </w:rPr>
       </w:pPr>
       <w:r>
@@ -4687,13 +4303,7 @@
         <w:t>。</w:t>
       </w:r>
     </w:p>
-    <w:p>
-      <w:pPr>
-        <w:rPr>
-          <w:lang w:eastAsia="zh-CN"/>
-        </w:rPr>
-      </w:pPr>
-    </w:p>
+    <w:p/>
     <w:p>
       <w:pPr>
         <w:pStyle w:val="1"/>
@@ -4759,146 +4369,6 @@
       <w:pPr>
         <w:pStyle w:val="ae"/>
         <w:adjustRightInd w:val="0"/>
-      </w:pPr>
-    </w:p>
-    <w:p>
-      <w:pPr>
-        <w:pStyle w:val="ae"/>
-        <w:adjustRightInd w:val="0"/>
-        <w:rPr>
-          <w:rFonts w:hint="eastAsia"/>
-        </w:rPr>
-      </w:pPr>
-    </w:p>
-    <w:p>
-      <w:pPr>
-        <w:rPr>
-          <w:rFonts w:hint="eastAsia"/>
-        </w:rPr>
-      </w:pPr>
-    </w:p>
-    <w:p>
-      <w:pPr>
-        <w:rPr>
-          <w:rFonts w:hint="eastAsia"/>
-        </w:rPr>
-      </w:pPr>
-    </w:p>
-    <w:p>
-      <w:pPr>
-        <w:rPr>
-          <w:rFonts w:hint="eastAsia"/>
-        </w:rPr>
-      </w:pPr>
-    </w:p>
-    <w:p>
-      <w:pPr>
-        <w:rPr>
-          <w:rFonts w:hint="eastAsia"/>
-        </w:rPr>
-      </w:pPr>
-    </w:p>
-    <w:p>
-      <w:pPr>
-        <w:rPr>
-          <w:rFonts w:hint="eastAsia"/>
-        </w:rPr>
-      </w:pPr>
-    </w:p>
-    <w:p>
-      <w:pPr>
-        <w:rPr>
-          <w:rFonts w:hint="eastAsia"/>
-        </w:rPr>
-      </w:pPr>
-    </w:p>
-    <w:p>
-      <w:pPr>
-        <w:rPr>
-          <w:rFonts w:hint="eastAsia"/>
-        </w:rPr>
-      </w:pPr>
-    </w:p>
-    <w:p>
-      <w:pPr>
-        <w:rPr>
-          <w:rFonts w:hint="eastAsia"/>
-        </w:rPr>
-      </w:pPr>
-    </w:p>
-    <w:p>
-      <w:pPr>
-        <w:rPr>
-          <w:rFonts w:hint="eastAsia"/>
-        </w:rPr>
-      </w:pPr>
-    </w:p>
-    <w:p>
-      <w:pPr>
-        <w:rPr>
-          <w:rFonts w:hint="eastAsia"/>
-        </w:rPr>
-      </w:pPr>
-    </w:p>
-    <w:p>
-      <w:pPr>
-        <w:rPr>
-          <w:rFonts w:hint="eastAsia"/>
-        </w:rPr>
-      </w:pPr>
-    </w:p>
-    <w:p>
-      <w:pPr>
-        <w:rPr>
-          <w:rFonts w:hint="eastAsia"/>
-        </w:rPr>
-      </w:pPr>
-    </w:p>
-    <w:p>
-      <w:pPr>
-        <w:rPr>
-          <w:rFonts w:hint="eastAsia"/>
-        </w:rPr>
-      </w:pPr>
-    </w:p>
-    <w:p>
-      <w:pPr>
-        <w:rPr>
-          <w:rFonts w:hint="eastAsia"/>
-        </w:rPr>
-      </w:pPr>
-    </w:p>
-    <w:p>
-      <w:pPr>
-        <w:rPr>
-          <w:rFonts w:hint="eastAsia"/>
-        </w:rPr>
-      </w:pPr>
-    </w:p>
-    <w:p>
-      <w:pPr>
-        <w:tabs>
-          <w:tab w:val="left" w:pos="1743"/>
-        </w:tabs>
-        <w:rPr>
-          <w:szCs w:val="20"/>
-        </w:rPr>
-      </w:pPr>
-      <w:r>
-        <w:rPr>
-          <w:szCs w:val="20"/>
-        </w:rPr>
-        <w:tab/>
-      </w:r>
-    </w:p>
-    <w:p>
-      <w:pPr>
-        <w:tabs>
-          <w:tab w:val="left" w:pos="1743"/>
-        </w:tabs>
-        <w:rPr>
-          <w:szCs w:val="20"/>
-        </w:rPr>
       </w:pPr>
     </w:p>
     <w:p>
@@ -4958,7 +4428,139 @@
       <w:pPr>
         <w:pStyle w:val="1"/>
         <w:spacing w:before="391" w:after="312" w:line="300" w:lineRule="auto"/>
-      </w:pPr>
+        <w:jc w:val="left"/>
+        <w:rPr>
+          <w:rFonts w:eastAsia="宋体"/>
+          <w:spacing w:val="0"/>
+          <w:kern w:val="2"/>
+          <w:sz w:val="24"/>
+          <w:szCs w:val="24"/>
+        </w:rPr>
+      </w:pPr>
+      <w:r>
+        <w:rPr>
+          <w:rFonts w:eastAsia="宋体"/>
+          <w:spacing w:val="0"/>
+          <w:kern w:val="2"/>
+          <w:sz w:val="24"/>
+          <w:szCs w:val="24"/>
+        </w:rPr>
+        <w:t>A</w:t>
+      </w:r>
+      <w:r>
+        <w:rPr>
+          <w:rFonts w:eastAsia="宋体" w:hint="eastAsia"/>
+          <w:spacing w:val="0"/>
+          <w:kern w:val="2"/>
+          <w:sz w:val="24"/>
+          <w:szCs w:val="24"/>
+        </w:rPr>
+        <w:t>gent</w:t>
+      </w:r>
+      <w:r>
+        <w:rPr>
+          <w:rFonts w:eastAsia="宋体" w:hint="eastAsia"/>
+          <w:spacing w:val="0"/>
+          <w:kern w:val="2"/>
+          <w:sz w:val="24"/>
+          <w:szCs w:val="24"/>
+        </w:rPr>
+        <w:t>对</w:t>
+      </w:r>
+      <w:r>
+        <w:rPr>
+          <w:rFonts w:eastAsia="宋体" w:hint="eastAsia"/>
+          <w:spacing w:val="0"/>
+          <w:kern w:val="2"/>
+          <w:sz w:val="24"/>
+          <w:szCs w:val="24"/>
+        </w:rPr>
+        <w:t>agent</w:t>
+      </w:r>
+      <w:r>
+        <w:rPr>
+          <w:rFonts w:eastAsia="宋体" w:hint="eastAsia"/>
+          <w:spacing w:val="0"/>
+          <w:kern w:val="2"/>
+          <w:sz w:val="24"/>
+          <w:szCs w:val="24"/>
+        </w:rPr>
+        <w:t>成果</w:t>
+      </w:r>
+      <w:r>
+        <w:rPr>
+          <w:rFonts w:eastAsia="宋体" w:hint="eastAsia"/>
+          <w:spacing w:val="0"/>
+          <w:kern w:val="2"/>
+          <w:sz w:val="24"/>
+          <w:szCs w:val="24"/>
+        </w:rPr>
+        <w:t>展示</w:t>
+      </w:r>
+    </w:p>
+    <w:p>
+      <w:pPr>
+        <w:pStyle w:val="1"/>
+        <w:spacing w:before="391" w:after="312" w:line="300" w:lineRule="auto"/>
+        <w:jc w:val="left"/>
+        <w:rPr>
+          <w:rFonts w:eastAsia="宋体"/>
+          <w:spacing w:val="0"/>
+          <w:kern w:val="2"/>
+          <w:sz w:val="24"/>
+          <w:szCs w:val="24"/>
+        </w:rPr>
+      </w:pPr>
+      <w:r>
+        <w:rPr>
+          <w:rFonts w:eastAsia="宋体" w:hint="eastAsia"/>
+          <w:spacing w:val="0"/>
+          <w:kern w:val="2"/>
+          <w:sz w:val="24"/>
+          <w:szCs w:val="24"/>
+        </w:rPr>
+        <w:t>单线程（即一对一对多的谈判）</w:t>
+      </w:r>
+      <w:r>
+        <w:rPr>
+          <w:rFonts w:eastAsia="宋体" w:hint="eastAsia"/>
+          <w:spacing w:val="0"/>
+          <w:kern w:val="2"/>
+          <w:sz w:val="24"/>
+          <w:szCs w:val="24"/>
+        </w:rPr>
+        <w:t>成果</w:t>
+      </w:r>
+      <w:r>
+        <w:rPr>
+          <w:rFonts w:eastAsia="宋体" w:hint="eastAsia"/>
+          <w:spacing w:val="0"/>
+          <w:kern w:val="2"/>
+          <w:sz w:val="24"/>
+          <w:szCs w:val="24"/>
+        </w:rPr>
+        <w:t>展示</w:t>
+      </w:r>
+    </w:p>
+    <w:p>
+      <w:r>
+        <w:rPr>
+          <w:rFonts w:hint="eastAsia"/>
+        </w:rPr>
+        <w:t>多线程（即一对多对多）</w:t>
+      </w:r>
+      <w:r>
+        <w:rPr>
+          <w:rFonts w:hint="eastAsia"/>
+        </w:rPr>
+        <w:t>成果</w:t>
+      </w:r>
+      <w:r>
+        <w:rPr>
+          <w:rFonts w:hint="eastAsia"/>
+        </w:rPr>
+        <w:t>展示</w:t>
+      </w:r>
     </w:p>
     <w:p>
       <w:pPr>
@@ -5037,7 +4639,6 @@
           <w:kern w:val="44"/>
           <w:sz w:val="36"/>
           <w:szCs w:val="36"/>
-          <w:lang w:eastAsia="zh-CN"/>
         </w:rPr>
       </w:pPr>
     </w:p>
@@ -5062,7 +4663,6 @@
         <w:rPr>
           <w:rFonts w:hint="eastAsia"/>
         </w:rPr>
-        <w:lastRenderedPageBreak/>
         <w:t>第</w:t>
       </w:r>
       <w:r>
@@ -5102,9 +4702,6 @@
         <w:tabs>
           <w:tab w:val="left" w:pos="996"/>
         </w:tabs>
-        <w:rPr>
-          <w:lang w:eastAsia="zh-CN"/>
-        </w:rPr>
       </w:pPr>
     </w:p>
     <w:p>
@@ -5112,9 +4709,6 @@
         <w:tabs>
           <w:tab w:val="left" w:pos="996"/>
         </w:tabs>
-        <w:rPr>
-          <w:lang w:eastAsia="zh-CN"/>
-        </w:rPr>
       </w:pPr>
     </w:p>
     <w:p>
@@ -5122,9 +4716,6 @@
         <w:tabs>
           <w:tab w:val="left" w:pos="996"/>
         </w:tabs>
-        <w:rPr>
-          <w:lang w:eastAsia="zh-CN"/>
-        </w:rPr>
       </w:pPr>
     </w:p>
     <w:p>
@@ -5132,9 +4723,6 @@
         <w:tabs>
           <w:tab w:val="left" w:pos="996"/>
         </w:tabs>
-        <w:rPr>
-          <w:lang w:eastAsia="zh-CN"/>
-        </w:rPr>
       </w:pPr>
     </w:p>
     <w:p>
@@ -5142,9 +4730,6 @@
         <w:tabs>
           <w:tab w:val="left" w:pos="996"/>
         </w:tabs>
-        <w:rPr>
-          <w:lang w:eastAsia="zh-CN"/>
-        </w:rPr>
       </w:pPr>
     </w:p>
     <w:p>
@@ -5152,9 +4737,6 @@
         <w:tabs>
           <w:tab w:val="left" w:pos="996"/>
         </w:tabs>
-        <w:rPr>
-          <w:lang w:eastAsia="zh-CN"/>
-        </w:rPr>
       </w:pPr>
     </w:p>
     <w:p>
@@ -5162,9 +4744,6 @@
         <w:tabs>
           <w:tab w:val="left" w:pos="996"/>
         </w:tabs>
-        <w:rPr>
-          <w:lang w:eastAsia="zh-CN"/>
-        </w:rPr>
       </w:pPr>
     </w:p>
     <w:p>
@@ -5172,9 +4751,6 @@
         <w:tabs>
           <w:tab w:val="left" w:pos="996"/>
         </w:tabs>
-        <w:rPr>
-          <w:lang w:eastAsia="zh-CN"/>
-        </w:rPr>
       </w:pPr>
     </w:p>
     <w:p>
@@ -5182,9 +4758,6 @@
         <w:tabs>
           <w:tab w:val="left" w:pos="996"/>
         </w:tabs>
-        <w:rPr>
-          <w:lang w:eastAsia="zh-CN"/>
-        </w:rPr>
       </w:pPr>
     </w:p>
     <w:p>
@@ -5192,9 +4765,6 @@
         <w:tabs>
           <w:tab w:val="left" w:pos="996"/>
         </w:tabs>
-        <w:rPr>
-          <w:lang w:eastAsia="zh-CN"/>
-        </w:rPr>
       </w:pPr>
     </w:p>
     <w:p>
@@ -5202,9 +4772,6 @@
         <w:tabs>
           <w:tab w:val="left" w:pos="996"/>
         </w:tabs>
-        <w:rPr>
-          <w:lang w:eastAsia="zh-CN"/>
-        </w:rPr>
       </w:pPr>
     </w:p>
     <w:p>
@@ -5212,9 +4779,6 @@
         <w:tabs>
           <w:tab w:val="left" w:pos="996"/>
         </w:tabs>
-        <w:rPr>
-          <w:lang w:eastAsia="zh-CN"/>
-        </w:rPr>
       </w:pPr>
     </w:p>
     <w:p>
@@ -5222,9 +4786,6 @@
         <w:tabs>
           <w:tab w:val="left" w:pos="996"/>
         </w:tabs>
-        <w:rPr>
-          <w:lang w:eastAsia="zh-CN"/>
-        </w:rPr>
       </w:pPr>
     </w:p>
     <w:p>
@@ -5232,9 +4793,6 @@
         <w:tabs>
           <w:tab w:val="left" w:pos="996"/>
         </w:tabs>
-        <w:rPr>
-          <w:lang w:eastAsia="zh-CN"/>
-        </w:rPr>
       </w:pPr>
     </w:p>
     <w:p>
@@ -5242,9 +4800,6 @@
         <w:tabs>
           <w:tab w:val="left" w:pos="996"/>
         </w:tabs>
-        <w:rPr>
-          <w:lang w:eastAsia="zh-CN"/>
-        </w:rPr>
       </w:pPr>
     </w:p>
     <w:p>
@@ -5252,9 +4807,6 @@
         <w:tabs>
           <w:tab w:val="left" w:pos="996"/>
         </w:tabs>
-        <w:rPr>
-          <w:lang w:eastAsia="zh-CN"/>
-        </w:rPr>
       </w:pPr>
     </w:p>
     <w:p>
@@ -5262,9 +4814,6 @@
         <w:tabs>
           <w:tab w:val="left" w:pos="996"/>
         </w:tabs>
-        <w:rPr>
-          <w:lang w:eastAsia="zh-CN"/>
-        </w:rPr>
       </w:pPr>
     </w:p>
     <w:p>
@@ -5272,9 +4821,6 @@
         <w:tabs>
           <w:tab w:val="left" w:pos="996"/>
         </w:tabs>
-        <w:rPr>
-          <w:lang w:eastAsia="zh-CN"/>
-        </w:rPr>
       </w:pPr>
     </w:p>
     <w:p>
@@ -5282,9 +4828,6 @@
         <w:tabs>
           <w:tab w:val="left" w:pos="996"/>
         </w:tabs>
-        <w:rPr>
-          <w:lang w:eastAsia="zh-CN"/>
-        </w:rPr>
       </w:pPr>
     </w:p>
     <w:p>
@@ -5292,9 +4835,6 @@
         <w:tabs>
           <w:tab w:val="left" w:pos="996"/>
         </w:tabs>
-        <w:rPr>
-          <w:lang w:eastAsia="zh-CN"/>
-        </w:rPr>
       </w:pPr>
     </w:p>
     <w:p>
@@ -5302,9 +4842,6 @@
         <w:tabs>
           <w:tab w:val="left" w:pos="996"/>
         </w:tabs>
-        <w:rPr>
-          <w:lang w:eastAsia="zh-CN"/>
-        </w:rPr>
       </w:pPr>
     </w:p>
     <w:p>
@@ -5312,9 +4849,6 @@
         <w:tabs>
           <w:tab w:val="left" w:pos="996"/>
         </w:tabs>
-        <w:rPr>
-          <w:lang w:eastAsia="zh-CN"/>
-        </w:rPr>
       </w:pPr>
     </w:p>
     <w:p>
@@ -5322,9 +4856,6 @@
         <w:tabs>
           <w:tab w:val="left" w:pos="996"/>
         </w:tabs>
-        <w:rPr>
-          <w:lang w:eastAsia="zh-CN"/>
-        </w:rPr>
       </w:pPr>
     </w:p>
     <w:p>
@@ -5332,9 +4863,6 @@
         <w:tabs>
           <w:tab w:val="left" w:pos="996"/>
         </w:tabs>
-        <w:rPr>
-          <w:lang w:eastAsia="zh-CN"/>
-        </w:rPr>
       </w:pPr>
     </w:p>
     <w:p>
@@ -5342,9 +4870,6 @@
         <w:tabs>
           <w:tab w:val="left" w:pos="996"/>
         </w:tabs>
-        <w:rPr>
-          <w:lang w:eastAsia="zh-CN"/>
-        </w:rPr>
       </w:pPr>
     </w:p>
     <w:p>
@@ -5352,9 +4877,6 @@
         <w:tabs>
           <w:tab w:val="left" w:pos="996"/>
         </w:tabs>
-        <w:rPr>
-          <w:lang w:eastAsia="zh-CN"/>
-        </w:rPr>
       </w:pPr>
     </w:p>
     <w:p>
@@ -5362,9 +4884,6 @@
         <w:tabs>
           <w:tab w:val="left" w:pos="996"/>
         </w:tabs>
-        <w:rPr>
-          <w:lang w:eastAsia="zh-CN"/>
-        </w:rPr>
       </w:pPr>
     </w:p>
     <w:p>
@@ -5372,9 +4891,6 @@
         <w:tabs>
           <w:tab w:val="left" w:pos="996"/>
         </w:tabs>
-        <w:rPr>
-          <w:lang w:eastAsia="zh-CN"/>
-        </w:rPr>
       </w:pPr>
     </w:p>
     <w:p>
@@ -5386,7 +4902,6 @@
         <w:rPr>
           <w:rFonts w:hint="eastAsia"/>
         </w:rPr>
-        <w:lastRenderedPageBreak/>
         <w:t>第</w:t>
       </w:r>
       <w:r>
@@ -5416,72 +4931,57 @@
     </w:p>
     <w:p>
       <w:pPr>
-        <w:pStyle w:val="1"/>
-        <w:spacing w:before="391" w:after="312" w:line="240" w:lineRule="auto"/>
         <w:jc w:val="left"/>
         <w:rPr>
-          <w:rFonts w:eastAsia="宋体"/>
-          <w:spacing w:val="0"/>
-          <w:kern w:val="2"/>
-          <w:sz w:val="24"/>
-          <w:szCs w:val="24"/>
-          <w:lang/>
-        </w:rPr>
-      </w:pPr>
-      <w:r>
-        <w:rPr>
-          <w:rFonts w:eastAsia="宋体" w:hint="eastAsia"/>
-          <w:spacing w:val="0"/>
-          <w:kern w:val="2"/>
-          <w:sz w:val="24"/>
-          <w:szCs w:val="24"/>
-          <w:lang/>
-        </w:rPr>
-        <w:t>组长：</w:t>
-      </w:r>
-      <w:r>
-        <w:rPr>
-          <w:rFonts w:eastAsia="宋体" w:hint="eastAsia"/>
-          <w:spacing w:val="0"/>
-          <w:kern w:val="2"/>
-          <w:sz w:val="24"/>
-          <w:szCs w:val="24"/>
-          <w:lang/>
-        </w:rPr>
-        <w:t>谭家骐</w:t>
+          <w:sz w:val="28"/>
+          <w:szCs w:val="28"/>
+        </w:rPr>
+      </w:pPr>
+      <w:r>
+        <w:rPr>
+          <w:rFonts w:hint="eastAsia"/>
+          <w:sz w:val="28"/>
+          <w:szCs w:val="28"/>
+        </w:rPr>
+        <w:t>组长：谭家骐</w:t>
       </w:r>
     </w:p>
     <w:p>
       <w:pPr>
         <w:jc w:val="left"/>
         <w:rPr>
-          <w:lang w:eastAsia="zh-CN"/>
-        </w:rPr>
-      </w:pPr>
-      <w:r>
-        <w:rPr>
-          <w:rFonts w:hint="eastAsia"/>
-          <w:lang w:eastAsia="zh-CN"/>
+          <w:sz w:val="28"/>
+          <w:szCs w:val="28"/>
+        </w:rPr>
+      </w:pPr>
+      <w:r>
+        <w:rPr>
+          <w:rFonts w:hint="eastAsia"/>
+          <w:sz w:val="28"/>
+          <w:szCs w:val="28"/>
         </w:rPr>
         <w:t>项目组组长，负责工作的统筹规划，进行采购场景建模的方法研究，编写后端代码，参与报告撰写，制作汇报</w:t>
       </w:r>
       <w:r>
         <w:rPr>
-          <w:lang w:eastAsia="zh-CN"/>
+          <w:sz w:val="28"/>
+          <w:szCs w:val="28"/>
         </w:rPr>
         <w:t>ppt</w:t>
       </w:r>
       <w:r>
         <w:rPr>
           <w:rFonts w:hint="eastAsia"/>
-          <w:lang w:eastAsia="zh-CN"/>
+          <w:sz w:val="28"/>
+          <w:szCs w:val="28"/>
         </w:rPr>
         <w:t>以及汇报</w:t>
       </w:r>
       <w:r>
         <w:rPr>
           <w:rFonts w:hint="eastAsia"/>
-          <w:lang w:eastAsia="zh-CN"/>
+          <w:sz w:val="28"/>
+          <w:szCs w:val="28"/>
         </w:rPr>
         <w:t>。</w:t>
       </w:r>
@@ -5489,69 +4989,62 @@
     <w:p>
       <w:pPr>
         <w:rPr>
-          <w:lang w:eastAsia="zh-CN"/>
-        </w:rPr>
-      </w:pPr>
-      <w:r>
-        <w:rPr>
-          <w:rFonts w:hint="eastAsia"/>
-          <w:lang w:eastAsia="zh-CN"/>
-        </w:rPr>
-        <w:t>成员</w:t>
-      </w:r>
-      <w:r>
-        <w:rPr>
-          <w:rFonts w:hint="eastAsia"/>
-          <w:lang w:eastAsia="zh-CN"/>
-        </w:rPr>
-        <w:t>：</w:t>
-      </w:r>
-      <w:r>
-        <w:rPr>
-          <w:rFonts w:hint="eastAsia"/>
-          <w:lang w:eastAsia="zh-CN"/>
-        </w:rPr>
-        <w:t>王睿</w:t>
-      </w:r>
-    </w:p>
-    <w:p>
-      <w:pPr>
-        <w:rPr>
-          <w:rFonts w:hint="eastAsia"/>
-          <w:lang w:eastAsia="zh-CN"/>
-        </w:rPr>
-      </w:pPr>
-      <w:r>
-        <w:rPr>
-          <w:rFonts w:hint="eastAsia"/>
-          <w:lang w:eastAsia="zh-CN"/>
-        </w:rPr>
-        <w:t>项目组成员，</w:t>
-      </w:r>
-      <w:r>
-        <w:rPr>
-          <w:rFonts w:hint="eastAsia"/>
-          <w:lang w:eastAsia="zh-CN"/>
-        </w:rPr>
-        <w:t>进行项目需求的分析</w:t>
-      </w:r>
-      <w:r>
-        <w:rPr>
-          <w:rFonts w:hint="eastAsia"/>
-          <w:lang w:eastAsia="zh-CN"/>
-        </w:rPr>
-        <w:t>，整合项目进度，参与报告撰写，制作汇报</w:t>
-      </w:r>
-      <w:r>
-        <w:rPr>
-          <w:lang w:eastAsia="zh-CN"/>
+          <w:sz w:val="28"/>
+          <w:szCs w:val="28"/>
+        </w:rPr>
+      </w:pPr>
+      <w:r>
+        <w:rPr>
+          <w:rFonts w:hint="eastAsia"/>
+          <w:sz w:val="28"/>
+          <w:szCs w:val="28"/>
+        </w:rPr>
+        <w:t>成员：王睿</w:t>
+      </w:r>
+    </w:p>
+    <w:p>
+      <w:pPr>
+        <w:rPr>
+          <w:sz w:val="28"/>
+          <w:szCs w:val="28"/>
+        </w:rPr>
+      </w:pPr>
+      <w:r>
+        <w:rPr>
+          <w:rFonts w:hint="eastAsia"/>
+          <w:sz w:val="28"/>
+          <w:szCs w:val="28"/>
+        </w:rPr>
+        <w:t>项目组成员，项目需求的分析，</w:t>
+      </w:r>
+      <w:r>
+        <w:rPr>
+          <w:rFonts w:hint="eastAsia"/>
+          <w:sz w:val="28"/>
+          <w:szCs w:val="28"/>
+        </w:rPr>
+        <w:t>项目代码架构重构，</w:t>
+      </w:r>
+      <w:r>
+        <w:rPr>
+          <w:rFonts w:hint="eastAsia"/>
+          <w:sz w:val="28"/>
+          <w:szCs w:val="28"/>
+        </w:rPr>
+        <w:t>整合项目进度，参与报告撰写，制作汇报</w:t>
+      </w:r>
+      <w:r>
+        <w:rPr>
+          <w:sz w:val="28"/>
+          <w:szCs w:val="28"/>
         </w:rPr>
         <w:t>ppt</w:t>
       </w:r>
       <w:r>
         <w:rPr>
           <w:rFonts w:hint="eastAsia"/>
-          <w:lang w:eastAsia="zh-CN"/>
+          <w:sz w:val="28"/>
+          <w:szCs w:val="28"/>
         </w:rPr>
         <w:t>。</w:t>
       </w:r>
@@ -5559,42 +5052,31 @@
     <w:p>
       <w:pPr>
         <w:rPr>
-          <w:lang w:eastAsia="zh-CN"/>
-        </w:rPr>
-      </w:pPr>
-      <w:r>
-        <w:rPr>
-          <w:rFonts w:hint="eastAsia"/>
-          <w:lang w:eastAsia="zh-CN"/>
-        </w:rPr>
-        <w:t>成员</w:t>
-      </w:r>
-      <w:r>
-        <w:rPr>
-          <w:rFonts w:hint="eastAsia"/>
-          <w:lang w:eastAsia="zh-CN"/>
-        </w:rPr>
-        <w:t>：</w:t>
-      </w:r>
-      <w:r>
-        <w:rPr>
-          <w:rFonts w:hint="eastAsia"/>
-          <w:lang w:eastAsia="zh-CN"/>
-        </w:rPr>
-        <w:t>张玉河</w:t>
-      </w:r>
-    </w:p>
-    <w:p>
-      <w:pPr>
-        <w:rPr>
-          <w:rFonts w:hint="eastAsia"/>
-          <w:lang w:eastAsia="zh-CN"/>
-        </w:rPr>
-      </w:pPr>
-      <w:r>
-        <w:rPr>
-          <w:rFonts w:hint="eastAsia"/>
-          <w:lang w:eastAsia="zh-CN"/>
+          <w:sz w:val="28"/>
+          <w:szCs w:val="28"/>
+        </w:rPr>
+      </w:pPr>
+      <w:r>
+        <w:rPr>
+          <w:rFonts w:hint="eastAsia"/>
+          <w:sz w:val="28"/>
+          <w:szCs w:val="28"/>
+        </w:rPr>
+        <w:t>成员：张玉河</w:t>
+      </w:r>
+    </w:p>
+    <w:p>
+      <w:pPr>
+        <w:rPr>
+          <w:sz w:val="28"/>
+          <w:szCs w:val="28"/>
+        </w:rPr>
+      </w:pPr>
+      <w:r>
+        <w:rPr>
+          <w:rFonts w:hint="eastAsia"/>
+          <w:sz w:val="28"/>
+          <w:szCs w:val="28"/>
         </w:rPr>
         <w:t>项目组成员，进行买卖方的采购策略的研究，编写后端代码，参与报告撰写。</w:t>
       </w:r>
@@ -5602,43 +5084,32 @@
     <w:p>
       <w:pPr>
         <w:rPr>
-          <w:lang w:eastAsia="zh-CN"/>
-        </w:rPr>
-      </w:pPr>
-      <w:r>
-        <w:rPr>
-          <w:rFonts w:hint="eastAsia"/>
-          <w:lang w:eastAsia="zh-CN"/>
-        </w:rPr>
-        <w:t>成员</w:t>
-      </w:r>
-      <w:r>
-        <w:rPr>
-          <w:rFonts w:hint="eastAsia"/>
-          <w:lang w:eastAsia="zh-CN"/>
-        </w:rPr>
-        <w:t>：</w:t>
-      </w:r>
-      <w:r>
-        <w:rPr>
-          <w:rFonts w:hint="eastAsia"/>
-          <w:lang w:eastAsia="zh-CN"/>
-        </w:rPr>
-        <w:t>黄炳轮</w:t>
+          <w:sz w:val="28"/>
+          <w:szCs w:val="28"/>
+        </w:rPr>
+      </w:pPr>
+      <w:r>
+        <w:rPr>
+          <w:rFonts w:hint="eastAsia"/>
+          <w:sz w:val="28"/>
+          <w:szCs w:val="28"/>
+        </w:rPr>
+        <w:t>成员：黄炳轮</w:t>
       </w:r>
     </w:p>
     <w:p>
       <w:pPr>
         <w:jc w:val="left"/>
         <w:rPr>
-          <w:rFonts w:hint="eastAsia"/>
-          <w:lang w:eastAsia="zh-CN"/>
-        </w:rPr>
-      </w:pPr>
-      <w:r>
-        <w:rPr>
-          <w:rFonts w:hint="eastAsia"/>
-          <w:lang w:eastAsia="zh-CN"/>
+          <w:sz w:val="28"/>
+          <w:szCs w:val="28"/>
+        </w:rPr>
+      </w:pPr>
+      <w:r>
+        <w:rPr>
+          <w:rFonts w:hint="eastAsia"/>
+          <w:sz w:val="28"/>
+          <w:szCs w:val="28"/>
         </w:rPr>
         <w:t>项目组成员，进行前端人机交互内容搭建，编写代码，参与报告撰写。</w:t>
       </w:r>
@@ -5646,42 +5117,32 @@
     <w:p>
       <w:pPr>
         <w:rPr>
-          <w:lang w:eastAsia="zh-CN"/>
-        </w:rPr>
-      </w:pPr>
-      <w:r>
-        <w:rPr>
-          <w:rFonts w:hint="eastAsia"/>
-          <w:lang w:eastAsia="zh-CN"/>
-        </w:rPr>
-        <w:t>成员</w:t>
-      </w:r>
-      <w:r>
-        <w:rPr>
-          <w:rFonts w:hint="eastAsia"/>
-          <w:lang w:eastAsia="zh-CN"/>
-        </w:rPr>
-        <w:t>：</w:t>
-      </w:r>
-      <w:r>
-        <w:rPr>
-          <w:rFonts w:hint="eastAsia"/>
-          <w:lang w:eastAsia="zh-CN"/>
-        </w:rPr>
-        <w:t>姚睿哲</w:t>
+          <w:sz w:val="28"/>
+          <w:szCs w:val="28"/>
+        </w:rPr>
+      </w:pPr>
+      <w:r>
+        <w:rPr>
+          <w:rFonts w:hint="eastAsia"/>
+          <w:sz w:val="28"/>
+          <w:szCs w:val="28"/>
+        </w:rPr>
+        <w:t>成员：姚睿哲</w:t>
       </w:r>
     </w:p>
     <w:p>
       <w:pPr>
         <w:jc w:val="left"/>
         <w:rPr>
-          <w:lang w:eastAsia="zh-CN"/>
-        </w:rPr>
-      </w:pPr>
-      <w:r>
-        <w:rPr>
-          <w:rFonts w:hint="eastAsia"/>
-          <w:lang w:eastAsia="zh-CN"/>
+          <w:sz w:val="28"/>
+          <w:szCs w:val="28"/>
+        </w:rPr>
+      </w:pPr>
+      <w:r>
+        <w:rPr>
+          <w:rFonts w:hint="eastAsia"/>
+          <w:sz w:val="28"/>
+          <w:szCs w:val="28"/>
         </w:rPr>
         <w:t>项目组成员，进行前端人机交互内容搭建，编写代码，参与报告撰写。</w:t>
       </w:r>
@@ -5689,35 +5150,19 @@
     <w:p>
       <w:pPr>
         <w:jc w:val="left"/>
-        <w:rPr>
-          <w:lang w:eastAsia="zh-CN"/>
-        </w:rPr>
       </w:pPr>
     </w:p>
     <w:p>
       <w:pPr>
         <w:jc w:val="left"/>
-        <w:rPr>
-          <w:lang w:eastAsia="zh-CN"/>
-        </w:rPr>
-      </w:pPr>
-    </w:p>
-    <w:p>
-      <w:pPr>
-        <w:rPr>
-          <w:rFonts w:hint="eastAsia"/>
-          <w:lang w:eastAsia="zh-CN"/>
-        </w:rPr>
-      </w:pPr>
-    </w:p>
+      </w:pPr>
+    </w:p>
+    <w:p/>
     <w:p>
       <w:pPr>
         <w:pStyle w:val="1"/>
         <w:spacing w:before="391" w:after="312" w:line="300" w:lineRule="auto"/>
         <w:jc w:val="left"/>
-        <w:rPr>
-          <w:lang/>
-        </w:rPr>
       </w:pPr>
     </w:p>
     <w:p>
@@ -5725,18 +5170,12 @@
         <w:tabs>
           <w:tab w:val="left" w:pos="996"/>
         </w:tabs>
-        <w:rPr>
-          <w:lang w:eastAsia="zh-CN"/>
-        </w:rPr>
       </w:pPr>
     </w:p>
     <w:p/>
     <w:p/>
     <w:p>
       <w:pPr>
-        <w:rPr>
-          <w:rFonts w:hint="eastAsia"/>
-        </w:rPr>
         <w:sectPr>
           <w:headerReference w:type="even" r:id="rId18"/>
           <w:headerReference w:type="default" r:id="rId19"/>
@@ -5754,9 +5193,6 @@
       <w:pPr>
         <w:pStyle w:val="1"/>
         <w:spacing w:before="391" w:after="312" w:line="300" w:lineRule="auto"/>
-        <w:rPr>
-          <w:rFonts w:hint="eastAsia"/>
-        </w:rPr>
       </w:pPr>
       <w:bookmarkStart w:id="79" w:name="_Toc280797203"/>
       <w:bookmarkStart w:id="80" w:name="_Toc225579656"/>
@@ -5823,7 +5259,7 @@
         <w:snapToGrid w:val="0"/>
         <w:spacing w:line="300" w:lineRule="auto"/>
         <w:rPr>
-          <w:rFonts w:hAnsi="宋体" w:hint="eastAsia"/>
+          <w:rFonts w:hAnsi="宋体"/>
         </w:rPr>
         <w:sectPr>
           <w:headerReference w:type="even" r:id="rId22"/>
@@ -5840,9 +5276,6 @@
         <w:pStyle w:val="1"/>
         <w:snapToGrid/>
         <w:spacing w:before="391" w:after="312" w:line="300" w:lineRule="auto"/>
-        <w:rPr>
-          <w:rFonts w:hint="eastAsia"/>
-        </w:rPr>
       </w:pPr>
       <w:bookmarkStart w:id="85" w:name="_Toc280797206"/>
       <w:bookmarkStart w:id="86" w:name="_Toc250450182"/>
@@ -5883,9 +5316,6 @@
         <w:snapToGrid w:val="0"/>
         <w:spacing w:after="0" w:line="300" w:lineRule="auto"/>
         <w:ind w:leftChars="0" w:left="0" w:firstLineChars="199" w:firstLine="496"/>
-        <w:rPr>
-          <w:rFonts w:hint="eastAsia"/>
-        </w:rPr>
       </w:pPr>
       <w:r>
         <w:rPr>
@@ -5912,9 +5342,6 @@
         <w:adjustRightInd w:val="0"/>
         <w:snapToGrid w:val="0"/>
         <w:spacing w:line="300" w:lineRule="auto"/>
-        <w:rPr>
-          <w:rFonts w:hint="eastAsia"/>
-        </w:rPr>
       </w:pPr>
       <w:r>
         <w:rPr>
@@ -5941,9 +5368,6 @@
         <w:adjustRightInd w:val="0"/>
         <w:snapToGrid w:val="0"/>
         <w:spacing w:line="300" w:lineRule="auto"/>
-        <w:rPr>
-          <w:rFonts w:hint="eastAsia"/>
-        </w:rPr>
       </w:pPr>
       <w:r>
         <w:rPr>
@@ -5970,9 +5394,6 @@
         <w:adjustRightInd w:val="0"/>
         <w:snapToGrid w:val="0"/>
         <w:spacing w:line="300" w:lineRule="auto"/>
-        <w:rPr>
-          <w:rFonts w:hint="eastAsia"/>
-        </w:rPr>
       </w:pPr>
       <w:r>
         <w:rPr>
@@ -6049,7 +5470,6 @@
       <w:framePr w:wrap="around" w:vAnchor="text" w:hAnchor="margin" w:xAlign="center" w:y="1"/>
       <w:rPr>
         <w:rStyle w:val="af0"/>
-        <w:rFonts w:hint="eastAsia"/>
       </w:rPr>
     </w:pPr>
     <w:r>
@@ -6074,7 +5494,6 @@
     <w:r>
       <w:rPr>
         <w:rStyle w:val="af0"/>
-        <w:lang w:eastAsia="zh-CN"/>
       </w:rPr>
       <w:t>IV</w:t>
     </w:r>
@@ -6106,7 +5525,6 @@
       <w:framePr w:wrap="around" w:vAnchor="text" w:hAnchor="margin" w:xAlign="center" w:y="1"/>
       <w:rPr>
         <w:rStyle w:val="af0"/>
-        <w:rFonts w:hint="eastAsia"/>
       </w:rPr>
     </w:pPr>
     <w:r>
@@ -6131,7 +5549,6 @@
     <w:r>
       <w:rPr>
         <w:rStyle w:val="af0"/>
-        <w:lang w:eastAsia="zh-CN"/>
       </w:rPr>
       <w:t>6</w:t>
     </w:r>
@@ -6163,7 +5580,6 @@
       <w:framePr w:wrap="around" w:vAnchor="text" w:hAnchor="margin" w:xAlign="center" w:y="1"/>
       <w:rPr>
         <w:rStyle w:val="af0"/>
-        <w:rFonts w:hint="eastAsia"/>
       </w:rPr>
     </w:pPr>
     <w:r>
@@ -6188,7 +5604,6 @@
     <w:r>
       <w:rPr>
         <w:rStyle w:val="af0"/>
-        <w:lang w:eastAsia="zh-CN"/>
       </w:rPr>
       <w:t>3</w:t>
     </w:r>
@@ -6285,7 +5700,6 @@
                             <w:pStyle w:val="aa"/>
                             <w:rPr>
                               <w:rStyle w:val="af0"/>
-                              <w:rFonts w:hint="eastAsia"/>
                             </w:rPr>
                           </w:pPr>
                           <w:r>
@@ -6310,7 +5724,6 @@
                           <w:r>
                             <w:rPr>
                               <w:rStyle w:val="af0"/>
-                              <w:lang w:eastAsia="zh-CN"/>
                             </w:rPr>
                             <w:t>8</w:t>
                           </w:r>
@@ -6352,7 +5765,6 @@
                       <w:pStyle w:val="aa"/>
                       <w:rPr>
                         <w:rStyle w:val="af0"/>
-                        <w:rFonts w:hint="eastAsia"/>
                       </w:rPr>
                     </w:pPr>
                     <w:r>
@@ -6377,7 +5789,6 @@
                     <w:r>
                       <w:rPr>
                         <w:rStyle w:val="af0"/>
-                        <w:lang w:eastAsia="zh-CN"/>
                       </w:rPr>
                       <w:t>8</w:t>
                     </w:r>
@@ -6477,7 +5888,6 @@
                             <w:pStyle w:val="aa"/>
                             <w:rPr>
                               <w:rStyle w:val="af0"/>
-                              <w:rFonts w:hint="eastAsia"/>
                             </w:rPr>
                           </w:pPr>
                           <w:r>
@@ -6502,7 +5912,6 @@
                           <w:r>
                             <w:rPr>
                               <w:rStyle w:val="af0"/>
-                              <w:lang w:eastAsia="zh-CN"/>
                             </w:rPr>
                             <w:t>9</w:t>
                           </w:r>
@@ -6544,7 +5953,6 @@
                       <w:pStyle w:val="aa"/>
                       <w:rPr>
                         <w:rStyle w:val="af0"/>
-                        <w:rFonts w:hint="eastAsia"/>
                       </w:rPr>
                     </w:pPr>
                     <w:r>
@@ -6569,7 +5977,6 @@
                     <w:r>
                       <w:rPr>
                         <w:rStyle w:val="af0"/>
-                        <w:lang w:eastAsia="zh-CN"/>
                       </w:rPr>
                       <w:t>9</w:t>
                     </w:r>
@@ -6648,9 +6055,6 @@
         <w:tab w:val="right" w:pos="8880"/>
       </w:tabs>
       <w:adjustRightInd w:val="0"/>
-      <w:rPr>
-        <w:rFonts w:hint="eastAsia"/>
-      </w:rPr>
     </w:pPr>
   </w:p>
 </w:hdr>
@@ -6671,9 +6075,6 @@
         <w:tab w:val="right" w:pos="8880"/>
       </w:tabs>
       <w:adjustRightInd w:val="0"/>
-      <w:rPr>
-        <w:rFonts w:hint="eastAsia"/>
-      </w:rPr>
     </w:pPr>
     <w:r>
       <w:rPr>
@@ -6700,9 +6101,6 @@
         <w:tab w:val="right" w:pos="8880"/>
       </w:tabs>
       <w:adjustRightInd w:val="0"/>
-      <w:rPr>
-        <w:rFonts w:hint="eastAsia"/>
-      </w:rPr>
     </w:pPr>
     <w:r>
       <w:rPr>
@@ -6729,9 +6127,6 @@
         <w:tab w:val="right" w:pos="8880"/>
       </w:tabs>
       <w:adjustRightInd w:val="0"/>
-      <w:rPr>
-        <w:rFonts w:hint="eastAsia"/>
-      </w:rPr>
     </w:pPr>
     <w:r>
       <w:rPr>
@@ -6758,9 +6153,6 @@
         <w:tab w:val="right" w:pos="8880"/>
       </w:tabs>
       <w:adjustRightInd w:val="0"/>
-      <w:rPr>
-        <w:rFonts w:hint="eastAsia"/>
-      </w:rPr>
     </w:pPr>
     <w:r>
       <w:rPr>
@@ -6787,9 +6179,6 @@
         <w:tab w:val="right" w:pos="8880"/>
       </w:tabs>
       <w:adjustRightInd w:val="0"/>
-      <w:rPr>
-        <w:rFonts w:hint="eastAsia"/>
-      </w:rPr>
     </w:pPr>
     <w:r>
       <w:rPr>
@@ -6810,9 +6199,6 @@
         <w:bottom w:val="thinThickSmallGap" w:sz="18" w:space="1" w:color="auto"/>
       </w:pBdr>
       <w:adjustRightInd w:val="0"/>
-      <w:rPr>
-        <w:rFonts w:hint="eastAsia"/>
-      </w:rPr>
     </w:pPr>
     <w:r>
       <w:rPr>
@@ -6845,9 +6231,6 @@
         <w:bottom w:val="thinThickSmallGap" w:sz="18" w:space="1" w:color="auto"/>
       </w:pBdr>
       <w:adjustRightInd w:val="0"/>
-      <w:rPr>
-        <w:rFonts w:hint="eastAsia"/>
-      </w:rPr>
     </w:pPr>
     <w:r>
       <w:rPr>
@@ -6874,9 +6257,6 @@
         <w:tab w:val="right" w:pos="8880"/>
       </w:tabs>
       <w:adjustRightInd w:val="0"/>
-      <w:rPr>
-        <w:rFonts w:hint="eastAsia"/>
-      </w:rPr>
     </w:pPr>
     <w:r>
       <w:rPr>
@@ -6903,9 +6283,6 @@
         <w:tab w:val="right" w:pos="8880"/>
       </w:tabs>
       <w:adjustRightInd w:val="0"/>
-      <w:rPr>
-        <w:rFonts w:hint="eastAsia"/>
-      </w:rPr>
     </w:pPr>
     <w:r>
       <w:rPr>
@@ -6920,6 +6297,155 @@
 <file path=word/numbering.xml><?xml version="1.0" encoding="utf-8"?>
 <w:numbering xmlns:wpc="http://schemas.microsoft.com/office/word/2010/wordprocessingCanvas" xmlns:cx="http://schemas.microsoft.com/office/drawing/2014/chartex" xmlns:cx1="http://schemas.microsoft.com/office/drawing/2015/9/8/chartex" xmlns:cx2="http://schemas.microsoft.com/office/drawing/2015/10/21/chartex" xmlns:cx3="http://schemas.microsoft.com/office/drawing/2016/5/9/chartex" xmlns:cx4="http://schemas.microsoft.com/office/drawing/2016/5/10/chartex" xmlns:cx5="http://schemas.microsoft.com/office/drawing/2016/5/11/chartex" xmlns:cx6="http://schemas.microsoft.com/office/drawing/2016/5/12/chartex" xmlns:cx7="http://schemas.microsoft.com/office/drawing/2016/5/13/chartex" xmlns:cx8="http://schemas.microsoft.com/office/drawing/2016/5/14/chartex" xmlns:mc="http://schemas.openxmlformats.org/markup-compatibility/2006" xmlns:aink="http://schemas.microsoft.com/office/drawing/2016/ink" xmlns:am3d="http://schemas.microsoft.com/office/drawing/2017/model3d" xmlns:o="urn:schemas-microsoft-com:office:office" xmlns:r="http://schemas.openxmlformats.org/officeDocument/2006/relationships" xmlns:m="http://schemas.openxmlformats.org/officeDocument/2006/math" xmlns:v="urn:schemas-microsoft-com:vml" xmlns:wp14="http://schemas.microsoft.com/office/word/2010/wordprocessingDrawing" xmlns:wp="http://schemas.openxmlformats.org/drawingml/2006/wordprocessingDrawing" xmlns:w10="urn:schemas-microsoft-com:office:word" xmlns:w="http://schemas.openxmlformats.org/wordprocessingml/2006/main" xmlns:w14="http://schemas.microsoft.com/office/word/2010/wordml" xmlns:w15="http://schemas.microsoft.com/office/word/2012/wordml" xmlns:w16cex="http://schemas.microsoft.com/office/word/2018/wordml/cex" xmlns:w16cid="http://schemas.microsoft.com/office/word/2016/wordml/cid" xmlns:w16="http://schemas.microsoft.com/office/word/2018/wordml" xmlns:w16sdtdh="http://schemas.microsoft.com/office/word/2020/wordml/sdtdatahash" xmlns:w16se="http://schemas.microsoft.com/office/word/2015/wordml/symex" xmlns:wpg="http://schemas.microsoft.com/office/word/2010/wordprocessingGroup" xmlns:wpi="http://schemas.microsoft.com/office/word/2010/wordprocessingInk" xmlns:wne="http://schemas.microsoft.com/office/word/2006/wordml" xmlns:wps="http://schemas.microsoft.com/office/word/2010/wordprocessingShape" mc:Ignorable="w14 w15 w16se w16cid w16 w16cex w16sdtdh wp14">
   <w:abstractNum w:abstractNumId="0" w15:restartNumberingAfterBreak="0">
+    <w:nsid w:val="10BE7599"/>
+    <w:multiLevelType w:val="multilevel"/>
+    <w:tmpl w:val="8B4E9346"/>
+    <w:lvl w:ilvl="0">
+      <w:start w:val="1"/>
+      <w:numFmt w:val="bullet"/>
+      <w:lvlText w:val=""/>
+      <w:lvlJc w:val="left"/>
+      <w:pPr>
+        <w:tabs>
+          <w:tab w:val="num" w:pos="720"/>
+        </w:tabs>
+        <w:ind w:left="720" w:hanging="360"/>
+      </w:pPr>
+      <w:rPr>
+        <w:rFonts w:ascii="Symbol" w:hAnsi="Symbol" w:hint="default"/>
+        <w:sz w:val="20"/>
+      </w:rPr>
+    </w:lvl>
+    <w:lvl w:ilvl="1">
+      <w:start w:val="1"/>
+      <w:numFmt w:val="bullet"/>
+      <w:lvlText w:val="o"/>
+      <w:lvlJc w:val="left"/>
+      <w:pPr>
+        <w:tabs>
+          <w:tab w:val="num" w:pos="1440"/>
+        </w:tabs>
+        <w:ind w:left="1440" w:hanging="360"/>
+      </w:pPr>
+      <w:rPr>
+        <w:rFonts w:ascii="Courier New" w:hAnsi="Courier New" w:hint="default"/>
+        <w:sz w:val="20"/>
+      </w:rPr>
+    </w:lvl>
+    <w:lvl w:ilvl="2" w:tentative="1">
+      <w:start w:val="1"/>
+      <w:numFmt w:val="bullet"/>
+      <w:lvlText w:val=""/>
+      <w:lvlJc w:val="left"/>
+      <w:pPr>
+        <w:tabs>
+          <w:tab w:val="num" w:pos="2160"/>
+        </w:tabs>
+        <w:ind w:left="2160" w:hanging="360"/>
+      </w:pPr>
+      <w:rPr>
+        <w:rFonts w:ascii="Wingdings" w:hAnsi="Wingdings" w:hint="default"/>
+        <w:sz w:val="20"/>
+      </w:rPr>
+    </w:lvl>
+    <w:lvl w:ilvl="3" w:tentative="1">
+      <w:start w:val="1"/>
+      <w:numFmt w:val="bullet"/>
+      <w:lvlText w:val=""/>
+      <w:lvlJc w:val="left"/>
+      <w:pPr>
+        <w:tabs>
+          <w:tab w:val="num" w:pos="2880"/>
+        </w:tabs>
+        <w:ind w:left="2880" w:hanging="360"/>
+      </w:pPr>
+      <w:rPr>
+        <w:rFonts w:ascii="Wingdings" w:hAnsi="Wingdings" w:hint="default"/>
+        <w:sz w:val="20"/>
+      </w:rPr>
+    </w:lvl>
+    <w:lvl w:ilvl="4" w:tentative="1">
+      <w:start w:val="1"/>
+      <w:numFmt w:val="bullet"/>
+      <w:lvlText w:val=""/>
+      <w:lvlJc w:val="left"/>
+      <w:pPr>
+        <w:tabs>
+          <w:tab w:val="num" w:pos="3600"/>
+        </w:tabs>
+        <w:ind w:left="3600" w:hanging="360"/>
+      </w:pPr>
+      <w:rPr>
+        <w:rFonts w:ascii="Wingdings" w:hAnsi="Wingdings" w:hint="default"/>
+        <w:sz w:val="20"/>
+      </w:rPr>
+    </w:lvl>
+    <w:lvl w:ilvl="5" w:tentative="1">
+      <w:start w:val="1"/>
+      <w:numFmt w:val="bullet"/>
+      <w:lvlText w:val=""/>
+      <w:lvlJc w:val="left"/>
+      <w:pPr>
+        <w:tabs>
+          <w:tab w:val="num" w:pos="4320"/>
+        </w:tabs>
+        <w:ind w:left="4320" w:hanging="360"/>
+      </w:pPr>
+      <w:rPr>
+        <w:rFonts w:ascii="Wingdings" w:hAnsi="Wingdings" w:hint="default"/>
+        <w:sz w:val="20"/>
+      </w:rPr>
+    </w:lvl>
+    <w:lvl w:ilvl="6" w:tentative="1">
+      <w:start w:val="1"/>
+      <w:numFmt w:val="bullet"/>
+      <w:lvlText w:val=""/>
+      <w:lvlJc w:val="left"/>
+      <w:pPr>
+        <w:tabs>
+          <w:tab w:val="num" w:pos="5040"/>
+        </w:tabs>
+        <w:ind w:left="5040" w:hanging="360"/>
+      </w:pPr>
+      <w:rPr>
+        <w:rFonts w:ascii="Wingdings" w:hAnsi="Wingdings" w:hint="default"/>
+        <w:sz w:val="20"/>
+      </w:rPr>
+    </w:lvl>
+    <w:lvl w:ilvl="7" w:tentative="1">
+      <w:start w:val="1"/>
+      <w:numFmt w:val="bullet"/>
+      <w:lvlText w:val=""/>
+      <w:lvlJc w:val="left"/>
+      <w:pPr>
+        <w:tabs>
+          <w:tab w:val="num" w:pos="5760"/>
+        </w:tabs>
+        <w:ind w:left="5760" w:hanging="360"/>
+      </w:pPr>
+      <w:rPr>
+        <w:rFonts w:ascii="Wingdings" w:hAnsi="Wingdings" w:hint="default"/>
+        <w:sz w:val="20"/>
+      </w:rPr>
+    </w:lvl>
+    <w:lvl w:ilvl="8" w:tentative="1">
+      <w:start w:val="1"/>
+      <w:numFmt w:val="bullet"/>
+      <w:lvlText w:val=""/>
+      <w:lvlJc w:val="left"/>
+      <w:pPr>
+        <w:tabs>
+          <w:tab w:val="num" w:pos="6480"/>
+        </w:tabs>
+        <w:ind w:left="6480" w:hanging="360"/>
+      </w:pPr>
+      <w:rPr>
+        <w:rFonts w:ascii="Wingdings" w:hAnsi="Wingdings" w:hint="default"/>
+        <w:sz w:val="20"/>
+      </w:rPr>
+    </w:lvl>
+  </w:abstractNum>
+  <w:abstractNum w:abstractNumId="1" w15:restartNumberingAfterBreak="0">
     <w:nsid w:val="2B854B45"/>
     <w:multiLevelType w:val="multilevel"/>
     <w:tmpl w:val="BA78359A"/>
@@ -7068,7 +6594,7 @@
       </w:rPr>
     </w:lvl>
   </w:abstractNum>
-  <w:abstractNum w:abstractNumId="1" w15:restartNumberingAfterBreak="0">
+  <w:abstractNum w:abstractNumId="2" w15:restartNumberingAfterBreak="0">
     <w:nsid w:val="390F2B00"/>
     <w:multiLevelType w:val="multilevel"/>
     <w:tmpl w:val="AEF09F4C"/>
@@ -7217,7 +6743,7 @@
       </w:rPr>
     </w:lvl>
   </w:abstractNum>
-  <w:abstractNum w:abstractNumId="2" w15:restartNumberingAfterBreak="0">
+  <w:abstractNum w:abstractNumId="3" w15:restartNumberingAfterBreak="0">
     <w:nsid w:val="4B0A0CB4"/>
     <w:multiLevelType w:val="multilevel"/>
     <w:tmpl w:val="EEB89B22"/>
@@ -7366,7 +6892,7 @@
       </w:rPr>
     </w:lvl>
   </w:abstractNum>
-  <w:abstractNum w:abstractNumId="3" w15:restartNumberingAfterBreak="0">
+  <w:abstractNum w:abstractNumId="4" w15:restartNumberingAfterBreak="0">
     <w:nsid w:val="518932BA"/>
     <w:multiLevelType w:val="multilevel"/>
     <w:tmpl w:val="778A71DE"/>
@@ -7515,7 +7041,7 @@
       </w:rPr>
     </w:lvl>
   </w:abstractNum>
-  <w:abstractNum w:abstractNumId="4" w15:restartNumberingAfterBreak="0">
+  <w:abstractNum w:abstractNumId="5" w15:restartNumberingAfterBreak="0">
     <w:nsid w:val="52303542"/>
     <w:multiLevelType w:val="multilevel"/>
     <w:tmpl w:val="E0329D32"/>
@@ -7632,7 +7158,7 @@
       </w:pPr>
     </w:lvl>
   </w:abstractNum>
-  <w:abstractNum w:abstractNumId="5" w15:restartNumberingAfterBreak="0">
+  <w:abstractNum w:abstractNumId="6" w15:restartNumberingAfterBreak="0">
     <w:nsid w:val="6F3E7461"/>
     <w:multiLevelType w:val="multilevel"/>
     <w:tmpl w:val="F4146A16"/>
@@ -7777,7 +7303,7 @@
       </w:rPr>
     </w:lvl>
   </w:abstractNum>
-  <w:abstractNum w:abstractNumId="6" w15:restartNumberingAfterBreak="0">
+  <w:abstractNum w:abstractNumId="7" w15:restartNumberingAfterBreak="0">
     <w:nsid w:val="6FA60AC0"/>
     <w:multiLevelType w:val="hybridMultilevel"/>
     <w:tmpl w:val="1A9C41AE"/>
@@ -7917,7 +7443,7 @@
       </w:rPr>
     </w:lvl>
   </w:abstractNum>
-  <w:abstractNum w:abstractNumId="7" w15:restartNumberingAfterBreak="0">
+  <w:abstractNum w:abstractNumId="8" w15:restartNumberingAfterBreak="0">
     <w:nsid w:val="770C6C66"/>
     <w:multiLevelType w:val="multilevel"/>
     <w:tmpl w:val="B7E8E608"/>
@@ -8067,28 +7593,31 @@
     </w:lvl>
   </w:abstractNum>
   <w:num w:numId="1">
+    <w:abstractNumId w:val="7"/>
+  </w:num>
+  <w:num w:numId="2">
+    <w:abstractNumId w:val="3"/>
+  </w:num>
+  <w:num w:numId="3">
+    <w:abstractNumId w:val="8"/>
+  </w:num>
+  <w:num w:numId="4">
+    <w:abstractNumId w:val="2"/>
+  </w:num>
+  <w:num w:numId="5">
+    <w:abstractNumId w:val="4"/>
+  </w:num>
+  <w:num w:numId="6">
     <w:abstractNumId w:val="6"/>
   </w:num>
-  <w:num w:numId="2">
-    <w:abstractNumId w:val="2"/>
-  </w:num>
-  <w:num w:numId="3">
-    <w:abstractNumId w:val="7"/>
-  </w:num>
-  <w:num w:numId="4">
+  <w:num w:numId="7">
     <w:abstractNumId w:val="1"/>
   </w:num>
-  <w:num w:numId="5">
-    <w:abstractNumId w:val="3"/>
-  </w:num>
-  <w:num w:numId="6">
+  <w:num w:numId="8">
     <w:abstractNumId w:val="5"/>
   </w:num>
-  <w:num w:numId="7">
+  <w:num w:numId="9">
     <w:abstractNumId w:val="0"/>
-  </w:num>
-  <w:num w:numId="8">
-    <w:abstractNumId w:val="4"/>
   </w:num>
 </w:numbering>
 </file>
@@ -8209,7 +7738,7 @@
     <w:lsdException w:name="HTML Sample" w:semiHidden="1" w:unhideWhenUsed="1"/>
     <w:lsdException w:name="HTML Typewriter" w:semiHidden="1" w:unhideWhenUsed="1"/>
     <w:lsdException w:name="HTML Variable" w:semiHidden="1" w:unhideWhenUsed="1"/>
-    <w:lsdException w:name="Normal Table" w:unhideWhenUsed="1"/>
+    <w:lsdException w:name="Normal Table" w:semiHidden="1" w:unhideWhenUsed="1"/>
     <w:lsdException w:name="annotation subject" w:semiHidden="1" w:unhideWhenUsed="1"/>
     <w:lsdException w:name="No List" w:semiHidden="1" w:unhideWhenUsed="1"/>
     <w:lsdException w:name="Outline List 1" w:semiHidden="1" w:unhideWhenUsed="1"/>
@@ -8517,7 +8046,6 @@
       <w:kern w:val="44"/>
       <w:sz w:val="36"/>
       <w:szCs w:val="36"/>
-      <w:lang w:eastAsia="zh-CN"/>
     </w:rPr>
   </w:style>
   <w:style w:type="paragraph" w:styleId="2">
@@ -8579,12 +8107,17 @@
   </w:style>
   <w:style w:type="character" w:default="1" w:styleId="a0">
     <w:name w:val="Default Paragraph Font"/>
+    <w:uiPriority w:val="1"/>
+    <w:semiHidden/>
+    <w:unhideWhenUsed/>
   </w:style>
   <w:style w:type="table" w:default="1" w:styleId="a1">
     <w:name w:val="Normal Table"/>
     <w:uiPriority w:val="99"/>
+    <w:semiHidden/>
     <w:unhideWhenUsed/>
     <w:tblPr>
+      <w:tblInd w:w="0" w:type="dxa"/>
       <w:tblCellMar>
         <w:top w:w="0" w:type="dxa"/>
         <w:left w:w="108" w:type="dxa"/>
@@ -8666,7 +8199,6 @@
     <w:rPr>
       <w:iCs/>
       <w:color w:val="000000"/>
-      <w:lang w:eastAsia="zh-CN"/>
     </w:rPr>
   </w:style>
   <w:style w:type="paragraph" w:styleId="a6">
@@ -8708,7 +8240,6 @@
     <w:rPr>
       <w:rFonts w:eastAsia="黑体"/>
       <w:szCs w:val="20"/>
-      <w:lang w:eastAsia="zh-CN"/>
     </w:rPr>
   </w:style>
   <w:style w:type="paragraph" w:styleId="a9">
@@ -8782,7 +8313,6 @@
       <w:rFonts w:eastAsia="黑体" w:hAnsi="宋体"/>
       <w:bCs/>
       <w:caps/>
-      <w:lang w:eastAsia="zh-CN"/>
     </w:rPr>
   </w:style>
   <w:style w:type="paragraph" w:styleId="TOC4">
@@ -8933,7 +8463,6 @@
     <w:rPr>
       <w:rFonts w:eastAsia="Times New Roman"/>
       <w:kern w:val="0"/>
-      <w:lang/>
     </w:rPr>
   </w:style>
   <w:style w:type="character" w:customStyle="1" w:styleId="10">

</xml_diff>